<commit_message>
Scheletro website. Introduzione delle prime pagine (home, contatti, prodotti, riparazioni)
</commit_message>
<xml_diff>
--- a/Documentazione/ODD/ODD.docx
+++ b/Documentazione/ODD/ODD.docx
@@ -169,7 +169,7 @@
           <w:b/>
           <w:sz w:val="21"/>
         </w:rPr>
-        <w:t>0.1</w:t>
+        <w:t>1.2</w:t>
       </w:r>
     </w:p>
     <w:p>
@@ -321,7 +321,7 @@
         <w:rPr>
           <w:noProof/>
         </w:rPr>
-        <w:instrText xml:space="preserve"> PAGEREF _Toc469395430 \h </w:instrText>
+        <w:instrText xml:space="preserve"> PAGEREF _Toc469498106 \h </w:instrText>
       </w:r>
       <w:r>
         <w:rPr>
@@ -385,7 +385,7 @@
         <w:rPr>
           <w:noProof/>
         </w:rPr>
-        <w:instrText xml:space="preserve"> PAGEREF _Toc469395431 \h </w:instrText>
+        <w:instrText xml:space="preserve"> PAGEREF _Toc469498107 \h </w:instrText>
       </w:r>
       <w:r>
         <w:rPr>
@@ -447,7 +447,7 @@
         <w:rPr>
           <w:noProof/>
         </w:rPr>
-        <w:instrText xml:space="preserve"> PAGEREF _Toc469395432 \h </w:instrText>
+        <w:instrText xml:space="preserve"> PAGEREF _Toc469498108 \h </w:instrText>
       </w:r>
       <w:r>
         <w:rPr>
@@ -509,7 +509,7 @@
         <w:rPr>
           <w:noProof/>
         </w:rPr>
-        <w:instrText xml:space="preserve"> PAGEREF _Toc469395433 \h </w:instrText>
+        <w:instrText xml:space="preserve"> PAGEREF _Toc469498109 \h </w:instrText>
       </w:r>
       <w:r>
         <w:rPr>
@@ -571,7 +571,7 @@
         <w:rPr>
           <w:noProof/>
         </w:rPr>
-        <w:instrText xml:space="preserve"> PAGEREF _Toc469395434 \h </w:instrText>
+        <w:instrText xml:space="preserve"> PAGEREF _Toc469498110 \h </w:instrText>
       </w:r>
       <w:r>
         <w:rPr>
@@ -633,7 +633,7 @@
         <w:rPr>
           <w:noProof/>
         </w:rPr>
-        <w:instrText xml:space="preserve"> PAGEREF _Toc469395435 \h </w:instrText>
+        <w:instrText xml:space="preserve"> PAGEREF _Toc469498111 \h </w:instrText>
       </w:r>
       <w:r>
         <w:rPr>
@@ -695,7 +695,7 @@
         <w:rPr>
           <w:noProof/>
         </w:rPr>
-        <w:instrText xml:space="preserve"> PAGEREF _Toc469395436 \h </w:instrText>
+        <w:instrText xml:space="preserve"> PAGEREF _Toc469498112 \h </w:instrText>
       </w:r>
       <w:r>
         <w:rPr>
@@ -757,7 +757,7 @@
         <w:rPr>
           <w:noProof/>
         </w:rPr>
-        <w:instrText xml:space="preserve"> PAGEREF _Toc469395437 \h </w:instrText>
+        <w:instrText xml:space="preserve"> PAGEREF _Toc469498113 \h </w:instrText>
       </w:r>
       <w:r>
         <w:rPr>
@@ -821,7 +821,7 @@
         <w:rPr>
           <w:noProof/>
         </w:rPr>
-        <w:instrText xml:space="preserve"> PAGEREF _Toc469395438 \h </w:instrText>
+        <w:instrText xml:space="preserve"> PAGEREF _Toc469498114 \h </w:instrText>
       </w:r>
       <w:r>
         <w:rPr>
@@ -885,7 +885,7 @@
         <w:rPr>
           <w:noProof/>
         </w:rPr>
-        <w:instrText xml:space="preserve"> PAGEREF _Toc469395439 \h </w:instrText>
+        <w:instrText xml:space="preserve"> PAGEREF _Toc469498115 \h </w:instrText>
       </w:r>
       <w:r>
         <w:rPr>
@@ -947,7 +947,7 @@
         <w:rPr>
           <w:noProof/>
         </w:rPr>
-        <w:instrText xml:space="preserve"> PAGEREF _Toc469395440 \h </w:instrText>
+        <w:instrText xml:space="preserve"> PAGEREF _Toc469498116 \h </w:instrText>
       </w:r>
       <w:r>
         <w:rPr>
@@ -1009,7 +1009,7 @@
         <w:rPr>
           <w:noProof/>
         </w:rPr>
-        <w:instrText xml:space="preserve"> PAGEREF _Toc469395441 \h </w:instrText>
+        <w:instrText xml:space="preserve"> PAGEREF _Toc469498117 \h </w:instrText>
       </w:r>
       <w:r>
         <w:rPr>
@@ -1071,7 +1071,7 @@
         <w:rPr>
           <w:noProof/>
         </w:rPr>
-        <w:instrText xml:space="preserve"> PAGEREF _Toc469395442 \h </w:instrText>
+        <w:instrText xml:space="preserve"> PAGEREF _Toc469498118 \h </w:instrText>
       </w:r>
       <w:r>
         <w:rPr>
@@ -1135,7 +1135,7 @@
         <w:rPr>
           <w:noProof/>
         </w:rPr>
-        <w:instrText xml:space="preserve"> PAGEREF _Toc469395443 \h </w:instrText>
+        <w:instrText xml:space="preserve"> PAGEREF _Toc469498119 \h </w:instrText>
       </w:r>
       <w:r>
         <w:rPr>
@@ -1199,7 +1199,7 @@
         <w:rPr>
           <w:noProof/>
         </w:rPr>
-        <w:instrText xml:space="preserve"> PAGEREF _Toc469395444 \h </w:instrText>
+        <w:instrText xml:space="preserve"> PAGEREF _Toc469498120 \h </w:instrText>
       </w:r>
       <w:r>
         <w:rPr>
@@ -1263,7 +1263,7 @@
         <w:rPr>
           <w:noProof/>
         </w:rPr>
-        <w:instrText xml:space="preserve"> PAGEREF _Toc469395445 \h </w:instrText>
+        <w:instrText xml:space="preserve"> PAGEREF _Toc469498121 \h </w:instrText>
       </w:r>
       <w:r>
         <w:rPr>
@@ -1325,7 +1325,7 @@
         <w:rPr>
           <w:noProof/>
         </w:rPr>
-        <w:instrText xml:space="preserve"> PAGEREF _Toc469395446 \h </w:instrText>
+        <w:instrText xml:space="preserve"> PAGEREF _Toc469498122 \h </w:instrText>
       </w:r>
       <w:r>
         <w:rPr>
@@ -1387,7 +1387,7 @@
         <w:rPr>
           <w:noProof/>
         </w:rPr>
-        <w:instrText xml:space="preserve"> PAGEREF _Toc469395447 \h </w:instrText>
+        <w:instrText xml:space="preserve"> PAGEREF _Toc469498123 \h </w:instrText>
       </w:r>
       <w:r>
         <w:rPr>
@@ -1449,7 +1449,7 @@
         <w:rPr>
           <w:noProof/>
         </w:rPr>
-        <w:instrText xml:space="preserve"> PAGEREF _Toc469395448 \h </w:instrText>
+        <w:instrText xml:space="preserve"> PAGEREF _Toc469498124 \h </w:instrText>
       </w:r>
       <w:r>
         <w:rPr>
@@ -1513,7 +1513,7 @@
         <w:rPr>
           <w:noProof/>
         </w:rPr>
-        <w:instrText xml:space="preserve"> PAGEREF _Toc469395449 \h </w:instrText>
+        <w:instrText xml:space="preserve"> PAGEREF _Toc469498125 \h </w:instrText>
       </w:r>
       <w:r>
         <w:rPr>
@@ -1575,7 +1575,7 @@
         <w:rPr>
           <w:noProof/>
         </w:rPr>
-        <w:instrText xml:space="preserve"> PAGEREF _Toc469395450 \h </w:instrText>
+        <w:instrText xml:space="preserve"> PAGEREF _Toc469498126 \h </w:instrText>
       </w:r>
       <w:r>
         <w:rPr>
@@ -1637,7 +1637,7 @@
         <w:rPr>
           <w:noProof/>
         </w:rPr>
-        <w:instrText xml:space="preserve"> PAGEREF _Toc469395451 \h </w:instrText>
+        <w:instrText xml:space="preserve"> PAGEREF _Toc469498127 \h </w:instrText>
       </w:r>
       <w:r>
         <w:rPr>
@@ -1699,7 +1699,7 @@
         <w:rPr>
           <w:noProof/>
         </w:rPr>
-        <w:instrText xml:space="preserve"> PAGEREF _Toc469395452 \h </w:instrText>
+        <w:instrText xml:space="preserve"> PAGEREF _Toc469498128 \h </w:instrText>
       </w:r>
       <w:r>
         <w:rPr>
@@ -1761,7 +1761,7 @@
         <w:rPr>
           <w:noProof/>
         </w:rPr>
-        <w:instrText xml:space="preserve"> PAGEREF _Toc469395453 \h </w:instrText>
+        <w:instrText xml:space="preserve"> PAGEREF _Toc469498129 \h </w:instrText>
       </w:r>
       <w:r>
         <w:rPr>
@@ -1825,7 +1825,7 @@
         <w:rPr>
           <w:noProof/>
         </w:rPr>
-        <w:instrText xml:space="preserve"> PAGEREF _Toc469395454 \h </w:instrText>
+        <w:instrText xml:space="preserve"> PAGEREF _Toc469498130 \h </w:instrText>
       </w:r>
       <w:r>
         <w:rPr>
@@ -1887,7 +1887,7 @@
         <w:rPr>
           <w:noProof/>
         </w:rPr>
-        <w:instrText xml:space="preserve"> PAGEREF _Toc469395455 \h </w:instrText>
+        <w:instrText xml:space="preserve"> PAGEREF _Toc469498131 \h </w:instrText>
       </w:r>
       <w:r>
         <w:rPr>
@@ -1949,7 +1949,7 @@
         <w:rPr>
           <w:noProof/>
         </w:rPr>
-        <w:instrText xml:space="preserve"> PAGEREF _Toc469395456 \h </w:instrText>
+        <w:instrText xml:space="preserve"> PAGEREF _Toc469498132 \h </w:instrText>
       </w:r>
       <w:r>
         <w:rPr>
@@ -2011,7 +2011,7 @@
         <w:rPr>
           <w:noProof/>
         </w:rPr>
-        <w:instrText xml:space="preserve"> PAGEREF _Toc469395457 \h </w:instrText>
+        <w:instrText xml:space="preserve"> PAGEREF _Toc469498133 \h </w:instrText>
       </w:r>
       <w:r>
         <w:rPr>
@@ -2073,7 +2073,7 @@
         <w:rPr>
           <w:noProof/>
         </w:rPr>
-        <w:instrText xml:space="preserve"> PAGEREF _Toc469395458 \h </w:instrText>
+        <w:instrText xml:space="preserve"> PAGEREF _Toc469498134 \h </w:instrText>
       </w:r>
       <w:r>
         <w:rPr>
@@ -2137,7 +2137,7 @@
         <w:rPr>
           <w:noProof/>
         </w:rPr>
-        <w:instrText xml:space="preserve"> PAGEREF _Toc469395459 \h </w:instrText>
+        <w:instrText xml:space="preserve"> PAGEREF _Toc469498135 \h </w:instrText>
       </w:r>
       <w:r>
         <w:rPr>
@@ -2199,7 +2199,7 @@
         <w:rPr>
           <w:noProof/>
         </w:rPr>
-        <w:instrText xml:space="preserve"> PAGEREF _Toc469395460 \h </w:instrText>
+        <w:instrText xml:space="preserve"> PAGEREF _Toc469498136 \h </w:instrText>
       </w:r>
       <w:r>
         <w:rPr>
@@ -2261,7 +2261,7 @@
         <w:rPr>
           <w:noProof/>
         </w:rPr>
-        <w:instrText xml:space="preserve"> PAGEREF _Toc469395461 \h </w:instrText>
+        <w:instrText xml:space="preserve"> PAGEREF _Toc469498137 \h </w:instrText>
       </w:r>
       <w:r>
         <w:rPr>
@@ -2323,7 +2323,7 @@
         <w:rPr>
           <w:noProof/>
         </w:rPr>
-        <w:instrText xml:space="preserve"> PAGEREF _Toc469395462 \h </w:instrText>
+        <w:instrText xml:space="preserve"> PAGEREF _Toc469498138 \h </w:instrText>
       </w:r>
       <w:r>
         <w:rPr>
@@ -2387,7 +2387,7 @@
         <w:rPr>
           <w:noProof/>
         </w:rPr>
-        <w:instrText xml:space="preserve"> PAGEREF _Toc469395463 \h </w:instrText>
+        <w:instrText xml:space="preserve"> PAGEREF _Toc469498139 \h </w:instrText>
       </w:r>
       <w:r>
         <w:rPr>
@@ -2449,7 +2449,7 @@
         <w:rPr>
           <w:noProof/>
         </w:rPr>
-        <w:instrText xml:space="preserve"> PAGEREF _Toc469395464 \h </w:instrText>
+        <w:instrText xml:space="preserve"> PAGEREF _Toc469498140 \h </w:instrText>
       </w:r>
       <w:r>
         <w:rPr>
@@ -2511,7 +2511,7 @@
         <w:rPr>
           <w:noProof/>
         </w:rPr>
-        <w:instrText xml:space="preserve"> PAGEREF _Toc469395465 \h </w:instrText>
+        <w:instrText xml:space="preserve"> PAGEREF _Toc469498141 \h </w:instrText>
       </w:r>
       <w:r>
         <w:rPr>
@@ -2575,7 +2575,7 @@
         <w:rPr>
           <w:noProof/>
         </w:rPr>
-        <w:instrText xml:space="preserve"> PAGEREF _Toc469395466 \h </w:instrText>
+        <w:instrText xml:space="preserve"> PAGEREF _Toc469498142 \h </w:instrText>
       </w:r>
       <w:r>
         <w:rPr>
@@ -2639,7 +2639,7 @@
         <w:rPr>
           <w:noProof/>
         </w:rPr>
-        <w:instrText xml:space="preserve"> PAGEREF _Toc469395467 \h </w:instrText>
+        <w:instrText xml:space="preserve"> PAGEREF _Toc469498143 \h </w:instrText>
       </w:r>
       <w:r>
         <w:rPr>
@@ -2657,6 +2657,70 @@
           <w:noProof/>
         </w:rPr>
         <w:t>9</w:t>
+      </w:r>
+      <w:r>
+        <w:rPr>
+          <w:noProof/>
+        </w:rPr>
+        <w:fldChar w:fldCharType="end"/>
+      </w:r>
+    </w:p>
+    <w:p>
+      <w:pPr>
+        <w:pStyle w:val="Sommario1"/>
+        <w:tabs>
+          <w:tab w:val="right" w:leader="dot" w:pos="9622"/>
+        </w:tabs>
+        <w:rPr>
+          <w:rFonts w:eastAsiaTheme="minorEastAsia"/>
+          <w:b w:val="0"/>
+          <w:bCs w:val="0"/>
+          <w:noProof/>
+          <w:sz w:val="24"/>
+          <w:szCs w:val="24"/>
+          <w:lang w:eastAsia="it-IT"/>
+        </w:rPr>
+      </w:pPr>
+      <w:r>
+        <w:rPr>
+          <w:noProof/>
+        </w:rPr>
+        <w:t>Glossario</w:t>
+      </w:r>
+      <w:r>
+        <w:rPr>
+          <w:noProof/>
+        </w:rPr>
+        <w:tab/>
+      </w:r>
+      <w:r>
+        <w:rPr>
+          <w:noProof/>
+        </w:rPr>
+        <w:fldChar w:fldCharType="begin"/>
+      </w:r>
+      <w:r>
+        <w:rPr>
+          <w:noProof/>
+        </w:rPr>
+        <w:instrText xml:space="preserve"> PAGEREF _Toc469498144 \h </w:instrText>
+      </w:r>
+      <w:r>
+        <w:rPr>
+          <w:noProof/>
+        </w:rPr>
+      </w:r>
+      <w:r>
+        <w:rPr>
+          <w:noProof/>
+        </w:rPr>
+        <w:fldChar w:fldCharType="separate"/>
+      </w:r>
+      <w:r>
+        <w:rPr>
+          <w:noProof/>
+        </w:rPr>
+        <w:t>10</w:t>
       </w:r>
       <w:r>
         <w:rPr>
@@ -3482,8 +3546,170 @@
               </w:rPr>
               <w:t>v 1.0</w:t>
             </w:r>
-            <w:bookmarkStart w:id="0" w:name="_GoBack"/>
-            <w:bookmarkEnd w:id="0"/>
+          </w:p>
+        </w:tc>
+      </w:tr>
+      <w:tr>
+        <w:tc>
+          <w:tcPr>
+            <w:tcW w:w="2405" w:type="dxa"/>
+          </w:tcPr>
+          <w:p>
+            <w:pPr>
+              <w:rPr>
+                <w:i/>
+                <w:sz w:val="28"/>
+              </w:rPr>
+            </w:pPr>
+            <w:r>
+              <w:rPr>
+                <w:i/>
+                <w:sz w:val="28"/>
+              </w:rPr>
+              <w:t>Stefano Foresta</w:t>
+            </w:r>
+          </w:p>
+        </w:tc>
+        <w:tc>
+          <w:tcPr>
+            <w:tcW w:w="1846" w:type="dxa"/>
+          </w:tcPr>
+          <w:p>
+            <w:pPr>
+              <w:rPr>
+                <w:i/>
+                <w:sz w:val="28"/>
+              </w:rPr>
+            </w:pPr>
+            <w:r>
+              <w:rPr>
+                <w:i/>
+                <w:sz w:val="28"/>
+              </w:rPr>
+              <w:t>13/12/16</w:t>
+            </w:r>
+          </w:p>
+        </w:tc>
+        <w:tc>
+          <w:tcPr>
+            <w:tcW w:w="2965" w:type="dxa"/>
+          </w:tcPr>
+          <w:p>
+            <w:pPr>
+              <w:rPr>
+                <w:i/>
+                <w:sz w:val="28"/>
+              </w:rPr>
+            </w:pPr>
+            <w:r>
+              <w:rPr>
+                <w:i/>
+                <w:sz w:val="28"/>
+              </w:rPr>
+              <w:t>Stesura glossario</w:t>
+            </w:r>
+          </w:p>
+        </w:tc>
+        <w:tc>
+          <w:tcPr>
+            <w:tcW w:w="2406" w:type="dxa"/>
+          </w:tcPr>
+          <w:p>
+            <w:pPr>
+              <w:rPr>
+                <w:i/>
+                <w:sz w:val="28"/>
+              </w:rPr>
+            </w:pPr>
+            <w:r>
+              <w:rPr>
+                <w:i/>
+                <w:sz w:val="28"/>
+              </w:rPr>
+              <w:t>v 1.0.1</w:t>
+            </w:r>
+          </w:p>
+        </w:tc>
+      </w:tr>
+      <w:tr>
+        <w:tc>
+          <w:tcPr>
+            <w:tcW w:w="2405" w:type="dxa"/>
+          </w:tcPr>
+          <w:p>
+            <w:pPr>
+              <w:rPr>
+                <w:i/>
+                <w:sz w:val="28"/>
+              </w:rPr>
+            </w:pPr>
+            <w:r>
+              <w:rPr>
+                <w:i/>
+                <w:sz w:val="28"/>
+              </w:rPr>
+              <w:t>Gennaro Franzese</w:t>
+            </w:r>
+          </w:p>
+        </w:tc>
+        <w:tc>
+          <w:tcPr>
+            <w:tcW w:w="1846" w:type="dxa"/>
+          </w:tcPr>
+          <w:p>
+            <w:pPr>
+              <w:rPr>
+                <w:i/>
+                <w:sz w:val="28"/>
+              </w:rPr>
+            </w:pPr>
+            <w:r>
+              <w:rPr>
+                <w:i/>
+                <w:sz w:val="28"/>
+              </w:rPr>
+              <w:t>14/12/16</w:t>
+            </w:r>
+          </w:p>
+        </w:tc>
+        <w:tc>
+          <w:tcPr>
+            <w:tcW w:w="2965" w:type="dxa"/>
+          </w:tcPr>
+          <w:p>
+            <w:pPr>
+              <w:rPr>
+                <w:i/>
+                <w:sz w:val="28"/>
+              </w:rPr>
+            </w:pPr>
+            <w:r>
+              <w:rPr>
+                <w:i/>
+                <w:sz w:val="28"/>
+              </w:rPr>
+              <w:t>Inserimento Class Diagram</w:t>
+            </w:r>
+          </w:p>
+        </w:tc>
+        <w:tc>
+          <w:tcPr>
+            <w:tcW w:w="2406" w:type="dxa"/>
+          </w:tcPr>
+          <w:p>
+            <w:pPr>
+              <w:rPr>
+                <w:i/>
+                <w:sz w:val="28"/>
+              </w:rPr>
+            </w:pPr>
+            <w:r>
+              <w:rPr>
+                <w:i/>
+                <w:sz w:val="28"/>
+              </w:rPr>
+              <w:t>v 1.2</w:t>
+            </w:r>
           </w:p>
         </w:tc>
       </w:tr>
@@ -3498,81 +3724,81 @@
       <w:pPr>
         <w:pStyle w:val="Titolo1"/>
       </w:pPr>
-      <w:bookmarkStart w:id="1" w:name="_Toc464817488"/>
-      <w:bookmarkStart w:id="2" w:name="_Toc465878449"/>
-      <w:bookmarkStart w:id="3" w:name="_Toc465948019"/>
-      <w:bookmarkStart w:id="4" w:name="_Toc469395430"/>
+      <w:bookmarkStart w:id="0" w:name="_Toc464817488"/>
+      <w:bookmarkStart w:id="1" w:name="_Toc465878449"/>
+      <w:bookmarkStart w:id="2" w:name="_Toc465948019"/>
+      <w:bookmarkStart w:id="3" w:name="_Toc469498106"/>
       <w:r>
         <w:lastRenderedPageBreak/>
         <w:t>Introduzione</w:t>
       </w:r>
+      <w:bookmarkEnd w:id="0"/>
       <w:bookmarkEnd w:id="1"/>
       <w:bookmarkEnd w:id="2"/>
       <w:bookmarkEnd w:id="3"/>
+    </w:p>
+    <w:p>
+      <w:r>
+        <w:t>Lo scopo del</w:t>
+      </w:r>
+      <w:r>
+        <w:t>l’</w:t>
+      </w:r>
+      <w:r>
+        <w:t xml:space="preserve">Object Design </w:t>
+      </w:r>
+      <w:r>
+        <w:t xml:space="preserve">Document </w:t>
+      </w:r>
+      <w:r>
+        <w:t xml:space="preserve">è quello di specificare i servizi che ogni sottosistema, </w:t>
+      </w:r>
+      <w:r>
+        <w:t xml:space="preserve">che è stato </w:t>
+      </w:r>
+      <w:r>
+        <w:t>presentato nel System Design</w:t>
+      </w:r>
+      <w:r>
+        <w:t xml:space="preserve"> Document</w:t>
+      </w:r>
+      <w:r>
+        <w:t>, offre in termini di classi includendo operazioni, tipi, argomenti e signature in modo da avere una specifica completa. Questo documento serve come base per l’implementazione</w:t>
+      </w:r>
+      <w:r>
+        <w:t xml:space="preserve"> del progetto software</w:t>
+      </w:r>
+      <w:r>
+        <w:t>.</w:t>
+      </w:r>
+    </w:p>
+    <w:p/>
+    <w:p>
+      <w:pPr>
+        <w:pStyle w:val="Titolo2"/>
+      </w:pPr>
+      <w:bookmarkStart w:id="4" w:name="_Toc469498107"/>
+      <w:r>
+        <w:t>Scelte di design degli Oggetti</w:t>
+      </w:r>
       <w:bookmarkEnd w:id="4"/>
     </w:p>
     <w:p>
-      <w:r>
-        <w:t>Lo scopo del</w:t>
-      </w:r>
-      <w:r>
-        <w:t>l’</w:t>
-      </w:r>
-      <w:r>
-        <w:t xml:space="preserve">Object Design </w:t>
-      </w:r>
-      <w:r>
-        <w:t xml:space="preserve">Document </w:t>
-      </w:r>
-      <w:r>
-        <w:t xml:space="preserve">è quello di specificare i servizi che ogni sottosistema, </w:t>
-      </w:r>
-      <w:r>
-        <w:t xml:space="preserve">che è stato </w:t>
-      </w:r>
-      <w:r>
-        <w:t>presentato nel System Design</w:t>
-      </w:r>
-      <w:r>
-        <w:t xml:space="preserve"> Document</w:t>
-      </w:r>
-      <w:r>
-        <w:t>, offre in termini di classi includendo operazioni, tipi, argomenti e signature in modo da avere una specifica completa. Questo documento serve come base per l’implementazione</w:t>
-      </w:r>
-      <w:r>
-        <w:t xml:space="preserve"> del progetto software</w:t>
-      </w:r>
-      <w:r>
-        <w:t>.</w:t>
-      </w:r>
-    </w:p>
-    <w:p/>
-    <w:p>
-      <w:pPr>
-        <w:pStyle w:val="Titolo2"/>
-      </w:pPr>
-      <w:bookmarkStart w:id="5" w:name="_Toc469395431"/>
-      <w:r>
-        <w:t>Scelte di design degli Oggetti</w:t>
+      <w:pPr>
+        <w:rPr>
+          <w:lang w:eastAsia="en-US"/>
+        </w:rPr>
+      </w:pPr>
+    </w:p>
+    <w:p>
+      <w:pPr>
+        <w:pStyle w:val="Titolo3"/>
+      </w:pPr>
+      <w:bookmarkStart w:id="5" w:name="_Toc469498108"/>
+      <w:r>
+        <w:t>Interfaccia vs. Usabilità</w:t>
       </w:r>
       <w:bookmarkEnd w:id="5"/>
-    </w:p>
-    <w:p>
-      <w:pPr>
-        <w:rPr>
-          <w:lang w:eastAsia="en-US"/>
-        </w:rPr>
-      </w:pPr>
-    </w:p>
-    <w:p>
-      <w:pPr>
-        <w:pStyle w:val="Titolo3"/>
-      </w:pPr>
-      <w:bookmarkStart w:id="6" w:name="_Toc469395432"/>
-      <w:r>
-        <w:t>Interfaccia vs. Usabilità</w:t>
-      </w:r>
-      <w:bookmarkEnd w:id="6"/>
     </w:p>
     <w:p>
       <w:pPr>
@@ -3641,10 +3867,54 @@
       <w:pPr>
         <w:pStyle w:val="Titolo3"/>
       </w:pPr>
-      <w:bookmarkStart w:id="7" w:name="_Toc469395433"/>
+      <w:bookmarkStart w:id="6" w:name="_Toc469498109"/>
       <w:r>
         <w:t>Tempo di rilascio vs Tolleranza ai fault</w:t>
       </w:r>
+      <w:bookmarkEnd w:id="6"/>
+    </w:p>
+    <w:p>
+      <w:pPr>
+        <w:rPr>
+          <w:lang w:eastAsia="en-US"/>
+        </w:rPr>
+      </w:pPr>
+      <w:r>
+        <w:rPr>
+          <w:lang w:eastAsia="en-US"/>
+        </w:rPr>
+        <w:t xml:space="preserve">Una volta creata la struttura principale verrà dedicato tempo in più per la creazione di controllori in grado di gestire ogni eventuale errore </w:t>
+      </w:r>
+      <w:proofErr w:type="gramStart"/>
+      <w:r>
+        <w:rPr>
+          <w:lang w:eastAsia="en-US"/>
+        </w:rPr>
+        <w:t>della web</w:t>
+      </w:r>
+      <w:proofErr w:type="gramEnd"/>
+      <w:r>
+        <w:rPr>
+          <w:lang w:eastAsia="en-US"/>
+        </w:rPr>
+        <w:t xml:space="preserve"> application e verrà creato un modulo che gestirà i backup (giornalieri/settimanali/mensili) che permetteranno di avere un’istantanea del database che, in caso di guasti, sarà subito disponibile per la rimessa in funzione dell’intera applicazione.</w:t>
+      </w:r>
+    </w:p>
+    <w:p>
+      <w:pPr>
+        <w:rPr>
+          <w:lang w:eastAsia="en-US"/>
+        </w:rPr>
+      </w:pPr>
+    </w:p>
+    <w:p>
+      <w:pPr>
+        <w:pStyle w:val="Titolo3"/>
+      </w:pPr>
+      <w:bookmarkStart w:id="7" w:name="_Toc469498110"/>
+      <w:r>
+        <w:t>Sicurezza vs. Efficienza</w:t>
+      </w:r>
       <w:bookmarkEnd w:id="7"/>
     </w:p>
     <w:p>
@@ -3657,23 +3927,29 @@
         <w:rPr>
           <w:lang w:eastAsia="en-US"/>
         </w:rPr>
-        <w:t>Una volta creata la struttura principale verrà dedicato tempo in più per la creazione di controllori in grado di gestire ogni eventuale errore della web application e verrà creato un modulo che gestirà i backup (giornalieri/settimanali/mensili) che permetteranno di avere un’istantanea del database che, in caso di guasti, sarà subito disponibile per la rimessa in funzione dell’intera applicazione.</w:t>
-      </w:r>
-    </w:p>
-    <w:p>
-      <w:pPr>
+        <w:t xml:space="preserve">Verrà implementato un modulo dedicato interamente all’autenticazione degli utenti che permetterà </w:t>
+      </w:r>
+      <w:r>
         <w:rPr>
           <w:lang w:eastAsia="en-US"/>
         </w:rPr>
+        <w:t>di mantenere privati gli account dei clienti/amministratori e che permetterà, solo dopo effettuata l’autenticazione, l’acquisto di beni/servizi (da parte dei clienti) e la modifica del database (da parte degli amministratori).</w:t>
+      </w:r>
+    </w:p>
+    <w:p>
+      <w:pPr>
+        <w:rPr>
+          <w:lang w:eastAsia="en-US"/>
+        </w:rPr>
       </w:pPr>
     </w:p>
     <w:p>
       <w:pPr>
         <w:pStyle w:val="Titolo3"/>
       </w:pPr>
-      <w:bookmarkStart w:id="8" w:name="_Toc469395434"/>
-      <w:r>
-        <w:t>Sicurezza vs. Efficienza</w:t>
+      <w:bookmarkStart w:id="8" w:name="_Toc469498111"/>
+      <w:r>
+        <w:t>Comprensibilità vs. Tempo</w:t>
       </w:r>
       <w:bookmarkEnd w:id="8"/>
     </w:p>
@@ -3687,61 +3963,25 @@
         <w:rPr>
           <w:lang w:eastAsia="en-US"/>
         </w:rPr>
-        <w:t xml:space="preserve">Verrà implementato un modulo dedicato interamente all’autenticazione degli utenti che permetterà </w:t>
-      </w:r>
-      <w:r>
+        <w:t>La stesura del codice sarà suddivisa in parti e commentata per rendere il più leggibile possibile lo stesso e permettere a terzi eventuali modifiche strutturali.</w:t>
+      </w:r>
+    </w:p>
+    <w:p>
+      <w:pPr>
         <w:rPr>
           <w:lang w:eastAsia="en-US"/>
         </w:rPr>
-        <w:t>di mantenere privati gli account dei clienti/amministratori e che permetterà, solo dopo effettuata l’autenticazione, l’acquisto di beni/servizi (da parte dei clienti) e la modifica del database (da parte degli amministratori).</w:t>
-      </w:r>
-    </w:p>
-    <w:p>
-      <w:pPr>
-        <w:rPr>
-          <w:lang w:eastAsia="en-US"/>
-        </w:rPr>
       </w:pPr>
     </w:p>
     <w:p>
       <w:pPr>
         <w:pStyle w:val="Titolo3"/>
       </w:pPr>
-      <w:bookmarkStart w:id="9" w:name="_Toc469395435"/>
-      <w:r>
-        <w:t>Comprensibilità vs. Tempo</w:t>
+      <w:bookmarkStart w:id="9" w:name="_Toc469498112"/>
+      <w:r>
+        <w:t>Costi vs. Mantenimento</w:t>
       </w:r>
       <w:bookmarkEnd w:id="9"/>
-    </w:p>
-    <w:p>
-      <w:pPr>
-        <w:rPr>
-          <w:lang w:eastAsia="en-US"/>
-        </w:rPr>
-      </w:pPr>
-      <w:r>
-        <w:rPr>
-          <w:lang w:eastAsia="en-US"/>
-        </w:rPr>
-        <w:t>La stesura del codice sarà suddivisa in parti e commentata per rendere il più leggibile possibile lo stesso e permettere a terzi eventuali modifiche strutturali.</w:t>
-      </w:r>
-    </w:p>
-    <w:p>
-      <w:pPr>
-        <w:rPr>
-          <w:lang w:eastAsia="en-US"/>
-        </w:rPr>
-      </w:pPr>
-    </w:p>
-    <w:p>
-      <w:pPr>
-        <w:pStyle w:val="Titolo3"/>
-      </w:pPr>
-      <w:bookmarkStart w:id="10" w:name="_Toc469395436"/>
-      <w:r>
-        <w:t>Costi vs. Mantenimento</w:t>
-      </w:r>
-      <w:bookmarkEnd w:id="10"/>
     </w:p>
     <w:p>
       <w:pPr>
@@ -3773,25 +4013,39 @@
         <w:rPr>
           <w:lang w:eastAsia="en-US"/>
         </w:rPr>
-        <w:t xml:space="preserve"> three-tier, avrà dei costi superiori alla media per via della presenza di più macchine su cui girerà la web application e il database utilizzato.</w:t>
-      </w:r>
-    </w:p>
-    <w:p>
-      <w:pPr>
+        <w:t xml:space="preserve"> three-tier, avrà dei costi superiori alla media per via della presenza di più macchine su cui girerà </w:t>
+      </w:r>
+      <w:proofErr w:type="gramStart"/>
+      <w:r>
         <w:rPr>
           <w:lang w:eastAsia="en-US"/>
         </w:rPr>
+        <w:t>la web</w:t>
+      </w:r>
+      <w:proofErr w:type="gramEnd"/>
+      <w:r>
+        <w:rPr>
+          <w:lang w:eastAsia="en-US"/>
+        </w:rPr>
+        <w:t xml:space="preserve"> application e il database utilizzato.</w:t>
+      </w:r>
+    </w:p>
+    <w:p>
+      <w:pPr>
+        <w:rPr>
+          <w:lang w:eastAsia="en-US"/>
+        </w:rPr>
       </w:pPr>
     </w:p>
     <w:p>
       <w:pPr>
         <w:pStyle w:val="Titolo3"/>
       </w:pPr>
-      <w:bookmarkStart w:id="11" w:name="_Toc469395437"/>
+      <w:bookmarkStart w:id="10" w:name="_Toc469498113"/>
       <w:r>
         <w:t>Interfaccia vs. Tempo di risposta</w:t>
       </w:r>
-      <w:bookmarkEnd w:id="11"/>
+      <w:bookmarkEnd w:id="10"/>
     </w:p>
     <w:p>
       <w:pPr>
@@ -3840,12 +4094,12 @@
       <w:pPr>
         <w:pStyle w:val="Titolo1"/>
       </w:pPr>
-      <w:bookmarkStart w:id="12" w:name="_Toc469395438"/>
+      <w:bookmarkStart w:id="11" w:name="_Toc469498114"/>
       <w:r>
         <w:lastRenderedPageBreak/>
         <w:t>Package</w:t>
       </w:r>
-      <w:bookmarkEnd w:id="12"/>
+      <w:bookmarkEnd w:id="11"/>
     </w:p>
     <w:p>
       <w:pPr>
@@ -3972,30 +4226,30 @@
       <w:pPr>
         <w:pStyle w:val="Titolo2"/>
       </w:pPr>
-      <w:bookmarkStart w:id="13" w:name="_Toc469395439"/>
+      <w:bookmarkStart w:id="12" w:name="_Toc469498115"/>
       <w:r>
         <w:t>Descrizione dei layer</w:t>
       </w:r>
+      <w:bookmarkEnd w:id="12"/>
+    </w:p>
+    <w:p>
+      <w:pPr>
+        <w:rPr>
+          <w:lang w:eastAsia="en-US"/>
+        </w:rPr>
+      </w:pPr>
+    </w:p>
+    <w:p>
+      <w:pPr>
+        <w:pStyle w:val="Titolo3"/>
+      </w:pPr>
+      <w:bookmarkStart w:id="13" w:name="_Toc467839550"/>
+      <w:bookmarkStart w:id="14" w:name="_Toc469498116"/>
+      <w:r>
+        <w:t>Interface layer</w:t>
+      </w:r>
       <w:bookmarkEnd w:id="13"/>
-    </w:p>
-    <w:p>
-      <w:pPr>
-        <w:rPr>
-          <w:lang w:eastAsia="en-US"/>
-        </w:rPr>
-      </w:pPr>
-    </w:p>
-    <w:p>
-      <w:pPr>
-        <w:pStyle w:val="Titolo3"/>
-      </w:pPr>
-      <w:bookmarkStart w:id="14" w:name="_Toc467839550"/>
-      <w:bookmarkStart w:id="15" w:name="_Toc469395440"/>
-      <w:r>
-        <w:t>Interface layer</w:t>
-      </w:r>
       <w:bookmarkEnd w:id="14"/>
-      <w:bookmarkEnd w:id="15"/>
     </w:p>
     <w:p>
       <w:pPr>
@@ -4231,13 +4485,13 @@
       <w:pPr>
         <w:pStyle w:val="Titolo3"/>
       </w:pPr>
-      <w:bookmarkStart w:id="16" w:name="_Toc467839551"/>
-      <w:bookmarkStart w:id="17" w:name="_Toc469395441"/>
+      <w:bookmarkStart w:id="15" w:name="_Toc467839551"/>
+      <w:bookmarkStart w:id="16" w:name="_Toc469498117"/>
       <w:r>
         <w:t>Application logic layer</w:t>
       </w:r>
+      <w:bookmarkEnd w:id="15"/>
       <w:bookmarkEnd w:id="16"/>
-      <w:bookmarkEnd w:id="17"/>
     </w:p>
     <w:p>
       <w:pPr>
@@ -4665,12 +4919,12 @@
       <w:pPr>
         <w:pStyle w:val="Titolo3"/>
       </w:pPr>
-      <w:bookmarkStart w:id="18" w:name="_Toc469395442"/>
+      <w:bookmarkStart w:id="17" w:name="_Toc469498118"/>
       <w:r>
         <w:lastRenderedPageBreak/>
         <w:t>Storage layer</w:t>
       </w:r>
-      <w:bookmarkEnd w:id="18"/>
+      <w:bookmarkEnd w:id="17"/>
     </w:p>
     <w:p>
       <w:pPr>
@@ -4893,11 +5147,11 @@
       <w:pPr>
         <w:pStyle w:val="Titolo2"/>
       </w:pPr>
-      <w:bookmarkStart w:id="19" w:name="_Toc469395443"/>
+      <w:bookmarkStart w:id="18" w:name="_Toc469498119"/>
       <w:r>
         <w:t>Comunicazione tra package</w:t>
       </w:r>
-      <w:bookmarkEnd w:id="19"/>
+      <w:bookmarkEnd w:id="18"/>
     </w:p>
     <w:p>
       <w:pPr>
@@ -5044,11 +5298,60 @@
       <w:pPr>
         <w:pStyle w:val="Titolo1"/>
       </w:pPr>
-      <w:bookmarkStart w:id="20" w:name="_Toc469395444"/>
+      <w:bookmarkStart w:id="19" w:name="_Toc469498120"/>
       <w:r>
         <w:lastRenderedPageBreak/>
         <w:t>Class interfaces</w:t>
       </w:r>
+      <w:bookmarkEnd w:id="19"/>
+    </w:p>
+    <w:p>
+      <w:pPr>
+        <w:rPr>
+          <w:lang w:eastAsia="en-US"/>
+        </w:rPr>
+      </w:pPr>
+    </w:p>
+    <w:p>
+      <w:pPr>
+        <w:rPr>
+          <w:lang w:eastAsia="en-US"/>
+        </w:rPr>
+      </w:pPr>
+      <w:r>
+        <w:rPr>
+          <w:lang w:eastAsia="en-US"/>
+        </w:rPr>
+        <w:t>Ad ogni classe viene assegnato un nome</w:t>
+      </w:r>
+      <w:r>
+        <w:rPr>
+          <w:lang w:eastAsia="en-US"/>
+        </w:rPr>
+        <w:t>,</w:t>
+      </w:r>
+      <w:r>
+        <w:rPr>
+          <w:lang w:eastAsia="en-US"/>
+        </w:rPr>
+        <w:t xml:space="preserve"> significativo per il suo scopo e diverso da tutte le altre classi. </w:t>
+      </w:r>
+    </w:p>
+    <w:p>
+      <w:pPr>
+        <w:rPr>
+          <w:lang w:eastAsia="en-US"/>
+        </w:rPr>
+      </w:pPr>
+    </w:p>
+    <w:p>
+      <w:pPr>
+        <w:pStyle w:val="Titolo2"/>
+      </w:pPr>
+      <w:bookmarkStart w:id="20" w:name="_Toc469498121"/>
+      <w:r>
+        <w:t>Gestione utente</w:t>
+      </w:r>
       <w:bookmarkEnd w:id="20"/>
     </w:p>
     <w:p>
@@ -5068,74 +5371,25 @@
         <w:rPr>
           <w:lang w:eastAsia="en-US"/>
         </w:rPr>
-        <w:t>Ad ogni classe viene assegnato un nome</w:t>
-      </w:r>
-      <w:r>
+        <w:t>Questo modulo si occupa della gestione generale dell’utente dal momento della sua creazione passando per le relative modifiche che possono essere apportate e finendo ad un’eventuale eliminazione dell’account.</w:t>
+      </w:r>
+    </w:p>
+    <w:p>
+      <w:pPr>
         <w:rPr>
           <w:lang w:eastAsia="en-US"/>
         </w:rPr>
-        <w:t>,</w:t>
-      </w:r>
-      <w:r>
-        <w:rPr>
-          <w:lang w:eastAsia="en-US"/>
-        </w:rPr>
-        <w:t xml:space="preserve"> significativo per il suo scopo e diverso da tutte le altre classi. </w:t>
-      </w:r>
-    </w:p>
-    <w:p>
-      <w:pPr>
-        <w:rPr>
-          <w:lang w:eastAsia="en-US"/>
-        </w:rPr>
-      </w:pPr>
-    </w:p>
-    <w:p>
-      <w:pPr>
-        <w:pStyle w:val="Titolo2"/>
-      </w:pPr>
-      <w:bookmarkStart w:id="21" w:name="_Toc469395445"/>
-      <w:r>
-        <w:t>Gestione utente</w:t>
+      </w:pPr>
+    </w:p>
+    <w:p>
+      <w:pPr>
+        <w:pStyle w:val="Titolo3"/>
+      </w:pPr>
+      <w:bookmarkStart w:id="21" w:name="_Toc469498122"/>
+      <w:r>
+        <w:t>Creazione account</w:t>
       </w:r>
       <w:bookmarkEnd w:id="21"/>
-    </w:p>
-    <w:p>
-      <w:pPr>
-        <w:rPr>
-          <w:lang w:eastAsia="en-US"/>
-        </w:rPr>
-      </w:pPr>
-    </w:p>
-    <w:p>
-      <w:pPr>
-        <w:rPr>
-          <w:lang w:eastAsia="en-US"/>
-        </w:rPr>
-      </w:pPr>
-      <w:r>
-        <w:rPr>
-          <w:lang w:eastAsia="en-US"/>
-        </w:rPr>
-        <w:t>Questo modulo si occupa della gestione generale dell’utente dal momento della sua creazione passando per le relative modifiche che possono essere apportate e finendo ad un’eventuale eliminazione dell’account.</w:t>
-      </w:r>
-    </w:p>
-    <w:p>
-      <w:pPr>
-        <w:rPr>
-          <w:lang w:eastAsia="en-US"/>
-        </w:rPr>
-      </w:pPr>
-    </w:p>
-    <w:p>
-      <w:pPr>
-        <w:pStyle w:val="Titolo3"/>
-      </w:pPr>
-      <w:bookmarkStart w:id="22" w:name="_Toc469395446"/>
-      <w:r>
-        <w:t>Creazione account</w:t>
-      </w:r>
-      <w:bookmarkEnd w:id="22"/>
     </w:p>
     <w:p>
       <w:pPr>
@@ -5282,11 +5536,11 @@
       <w:pPr>
         <w:pStyle w:val="Titolo3"/>
       </w:pPr>
-      <w:bookmarkStart w:id="23" w:name="_Toc469395447"/>
+      <w:bookmarkStart w:id="22" w:name="_Toc469498123"/>
       <w:r>
         <w:t>Modifica account</w:t>
       </w:r>
-      <w:bookmarkEnd w:id="23"/>
+      <w:bookmarkEnd w:id="22"/>
     </w:p>
     <w:p>
       <w:pPr>
@@ -5433,11 +5687,11 @@
       <w:pPr>
         <w:pStyle w:val="Titolo3"/>
       </w:pPr>
-      <w:bookmarkStart w:id="24" w:name="_Toc469395448"/>
+      <w:bookmarkStart w:id="23" w:name="_Toc469498124"/>
       <w:r>
         <w:t>Eliminazione account</w:t>
       </w:r>
-      <w:bookmarkEnd w:id="24"/>
+      <w:bookmarkEnd w:id="23"/>
     </w:p>
     <w:p>
       <w:pPr>
@@ -5575,48 +5829,48 @@
       <w:pPr>
         <w:pStyle w:val="Titolo2"/>
       </w:pPr>
-      <w:bookmarkStart w:id="25" w:name="_Toc469395449"/>
+      <w:bookmarkStart w:id="24" w:name="_Toc469498125"/>
       <w:r>
         <w:t>Gestione magazzino</w:t>
       </w:r>
+      <w:bookmarkEnd w:id="24"/>
+    </w:p>
+    <w:p>
+      <w:pPr>
+        <w:rPr>
+          <w:lang w:eastAsia="en-US"/>
+        </w:rPr>
+      </w:pPr>
+    </w:p>
+    <w:p>
+      <w:pPr>
+        <w:rPr>
+          <w:lang w:eastAsia="en-US"/>
+        </w:rPr>
+      </w:pPr>
+      <w:r>
+        <w:rPr>
+          <w:lang w:eastAsia="en-US"/>
+        </w:rPr>
+        <w:t>A questo modulo viene affidata la gestione del magazzino.</w:t>
+      </w:r>
+    </w:p>
+    <w:p>
+      <w:pPr>
+        <w:rPr>
+          <w:lang w:eastAsia="en-US"/>
+        </w:rPr>
+      </w:pPr>
+    </w:p>
+    <w:p>
+      <w:pPr>
+        <w:pStyle w:val="Titolo3"/>
+      </w:pPr>
+      <w:bookmarkStart w:id="25" w:name="_Toc469498126"/>
+      <w:r>
+        <w:t>Creazione catalogo</w:t>
+      </w:r>
       <w:bookmarkEnd w:id="25"/>
-    </w:p>
-    <w:p>
-      <w:pPr>
-        <w:rPr>
-          <w:lang w:eastAsia="en-US"/>
-        </w:rPr>
-      </w:pPr>
-    </w:p>
-    <w:p>
-      <w:pPr>
-        <w:rPr>
-          <w:lang w:eastAsia="en-US"/>
-        </w:rPr>
-      </w:pPr>
-      <w:r>
-        <w:rPr>
-          <w:lang w:eastAsia="en-US"/>
-        </w:rPr>
-        <w:t>A questo modulo viene affidata la gestione del magazzino.</w:t>
-      </w:r>
-    </w:p>
-    <w:p>
-      <w:pPr>
-        <w:rPr>
-          <w:lang w:eastAsia="en-US"/>
-        </w:rPr>
-      </w:pPr>
-    </w:p>
-    <w:p>
-      <w:pPr>
-        <w:pStyle w:val="Titolo3"/>
-      </w:pPr>
-      <w:bookmarkStart w:id="26" w:name="_Toc469395450"/>
-      <w:r>
-        <w:t>Creazione catalogo</w:t>
-      </w:r>
-      <w:bookmarkEnd w:id="26"/>
     </w:p>
     <w:p>
       <w:pPr>
@@ -5754,11 +6008,11 @@
       <w:pPr>
         <w:pStyle w:val="Titolo3"/>
       </w:pPr>
-      <w:bookmarkStart w:id="27" w:name="_Toc469395451"/>
+      <w:bookmarkStart w:id="26" w:name="_Toc469498127"/>
       <w:r>
         <w:t>Eliminazione catalogo</w:t>
       </w:r>
-      <w:bookmarkEnd w:id="27"/>
+      <w:bookmarkEnd w:id="26"/>
     </w:p>
     <w:p>
       <w:pPr>
@@ -5887,11 +6141,11 @@
       <w:pPr>
         <w:pStyle w:val="Titolo3"/>
       </w:pPr>
-      <w:bookmarkStart w:id="28" w:name="_Toc469395452"/>
+      <w:bookmarkStart w:id="27" w:name="_Toc469498128"/>
       <w:r>
         <w:t>Controllo quantità</w:t>
       </w:r>
-      <w:bookmarkEnd w:id="28"/>
+      <w:bookmarkEnd w:id="27"/>
     </w:p>
     <w:p>
       <w:pPr>
@@ -6004,12 +6258,12 @@
       <w:pPr>
         <w:pStyle w:val="Titolo3"/>
       </w:pPr>
-      <w:bookmarkStart w:id="29" w:name="_Toc469395453"/>
+      <w:bookmarkStart w:id="28" w:name="_Toc469498129"/>
       <w:r>
         <w:lastRenderedPageBreak/>
         <w:t>Ricerca categoria</w:t>
       </w:r>
-      <w:bookmarkEnd w:id="29"/>
+      <w:bookmarkEnd w:id="28"/>
     </w:p>
     <w:p>
       <w:pPr>
@@ -6141,48 +6395,48 @@
       <w:pPr>
         <w:pStyle w:val="Titolo2"/>
       </w:pPr>
-      <w:bookmarkStart w:id="30" w:name="_Toc469395454"/>
+      <w:bookmarkStart w:id="29" w:name="_Toc469498130"/>
       <w:r>
         <w:t>Gestione prodotti</w:t>
       </w:r>
+      <w:bookmarkEnd w:id="29"/>
+    </w:p>
+    <w:p>
+      <w:pPr>
+        <w:rPr>
+          <w:lang w:eastAsia="en-US"/>
+        </w:rPr>
+      </w:pPr>
+    </w:p>
+    <w:p>
+      <w:pPr>
+        <w:rPr>
+          <w:lang w:eastAsia="en-US"/>
+        </w:rPr>
+      </w:pPr>
+      <w:r>
+        <w:rPr>
+          <w:lang w:eastAsia="en-US"/>
+        </w:rPr>
+        <w:t>Il modulo gestisce i singoli prodotti che poi sono organizzati nel catalogo</w:t>
+      </w:r>
+    </w:p>
+    <w:p>
+      <w:pPr>
+        <w:rPr>
+          <w:lang w:eastAsia="en-US"/>
+        </w:rPr>
+      </w:pPr>
+    </w:p>
+    <w:p>
+      <w:pPr>
+        <w:pStyle w:val="Titolo3"/>
+      </w:pPr>
+      <w:bookmarkStart w:id="30" w:name="_Toc469498131"/>
+      <w:r>
+        <w:t>Creazione prodotto</w:t>
+      </w:r>
       <w:bookmarkEnd w:id="30"/>
-    </w:p>
-    <w:p>
-      <w:pPr>
-        <w:rPr>
-          <w:lang w:eastAsia="en-US"/>
-        </w:rPr>
-      </w:pPr>
-    </w:p>
-    <w:p>
-      <w:pPr>
-        <w:rPr>
-          <w:lang w:eastAsia="en-US"/>
-        </w:rPr>
-      </w:pPr>
-      <w:r>
-        <w:rPr>
-          <w:lang w:eastAsia="en-US"/>
-        </w:rPr>
-        <w:t>Il modulo gestisce i singoli prodotti che poi sono organizzati nel catalogo</w:t>
-      </w:r>
-    </w:p>
-    <w:p>
-      <w:pPr>
-        <w:rPr>
-          <w:lang w:eastAsia="en-US"/>
-        </w:rPr>
-      </w:pPr>
-    </w:p>
-    <w:p>
-      <w:pPr>
-        <w:pStyle w:val="Titolo3"/>
-      </w:pPr>
-      <w:bookmarkStart w:id="31" w:name="_Toc469395455"/>
-      <w:r>
-        <w:t>Creazione prodotto</w:t>
-      </w:r>
-      <w:bookmarkEnd w:id="31"/>
     </w:p>
     <w:p>
       <w:pPr>
@@ -6341,11 +6595,11 @@
       <w:pPr>
         <w:pStyle w:val="Titolo3"/>
       </w:pPr>
-      <w:bookmarkStart w:id="32" w:name="_Toc469395456"/>
+      <w:bookmarkStart w:id="31" w:name="_Toc469498132"/>
       <w:r>
         <w:t>Eliminazione prodotto</w:t>
       </w:r>
-      <w:bookmarkEnd w:id="32"/>
+      <w:bookmarkEnd w:id="31"/>
     </w:p>
     <w:p>
       <w:pPr>
@@ -6486,11 +6740,11 @@
       <w:pPr>
         <w:pStyle w:val="Titolo3"/>
       </w:pPr>
-      <w:bookmarkStart w:id="33" w:name="_Toc469395457"/>
+      <w:bookmarkStart w:id="32" w:name="_Toc469498133"/>
       <w:r>
         <w:t>Carico prodotto</w:t>
       </w:r>
-      <w:bookmarkEnd w:id="33"/>
+      <w:bookmarkEnd w:id="32"/>
     </w:p>
     <w:p>
       <w:pPr>
@@ -6606,14 +6860,11 @@
       <w:pPr>
         <w:pStyle w:val="Titolo3"/>
       </w:pPr>
-      <w:bookmarkStart w:id="34" w:name="_Toc469395458"/>
-      <w:r>
-        <w:t xml:space="preserve">Ricerca </w:t>
-      </w:r>
-      <w:r>
-        <w:t>prodotto</w:t>
-      </w:r>
-      <w:bookmarkEnd w:id="34"/>
+      <w:bookmarkStart w:id="33" w:name="_Toc469498134"/>
+      <w:r>
+        <w:t>Ricerca prodotto</w:t>
+      </w:r>
+      <w:bookmarkEnd w:id="33"/>
     </w:p>
     <w:p>
       <w:pPr>
@@ -6674,19 +6925,7 @@
               <w:rPr>
                 <w:lang w:eastAsia="en-US"/>
               </w:rPr>
-              <w:t>Storage</w:t>
-            </w:r>
-            <w:r>
-              <w:rPr>
-                <w:lang w:eastAsia="en-US"/>
-              </w:rPr>
-              <w:t>, categoria</w:t>
-            </w:r>
-            <w:r>
-              <w:rPr>
-                <w:lang w:eastAsia="en-US"/>
-              </w:rPr>
-              <w:t>.</w:t>
+              <w:t>Storage, categoria.</w:t>
             </w:r>
           </w:p>
         </w:tc>
@@ -6769,63 +7008,48 @@
       <w:pPr>
         <w:pStyle w:val="Titolo2"/>
       </w:pPr>
-      <w:bookmarkStart w:id="35" w:name="_Toc469395459"/>
+      <w:bookmarkStart w:id="34" w:name="_Toc469498135"/>
       <w:r>
         <w:t>Gestione servizi</w:t>
       </w:r>
+      <w:bookmarkEnd w:id="34"/>
+    </w:p>
+    <w:p>
+      <w:pPr>
+        <w:rPr>
+          <w:lang w:eastAsia="en-US"/>
+        </w:rPr>
+      </w:pPr>
+    </w:p>
+    <w:p>
+      <w:pPr>
+        <w:rPr>
+          <w:lang w:eastAsia="en-US"/>
+        </w:rPr>
+      </w:pPr>
+      <w:r>
+        <w:rPr>
+          <w:lang w:eastAsia="en-US"/>
+        </w:rPr>
+        <w:t>Il modulo gestisce i singoli servizi offerti che poi sono organizzati nel catalogo</w:t>
+      </w:r>
+    </w:p>
+    <w:p>
+      <w:pPr>
+        <w:rPr>
+          <w:lang w:eastAsia="en-US"/>
+        </w:rPr>
+      </w:pPr>
+    </w:p>
+    <w:p>
+      <w:pPr>
+        <w:pStyle w:val="Titolo3"/>
+      </w:pPr>
+      <w:bookmarkStart w:id="35" w:name="_Toc469498136"/>
+      <w:r>
+        <w:t>Creazione servizio</w:t>
+      </w:r>
       <w:bookmarkEnd w:id="35"/>
-    </w:p>
-    <w:p>
-      <w:pPr>
-        <w:rPr>
-          <w:lang w:eastAsia="en-US"/>
-        </w:rPr>
-      </w:pPr>
-    </w:p>
-    <w:p>
-      <w:pPr>
-        <w:rPr>
-          <w:lang w:eastAsia="en-US"/>
-        </w:rPr>
-      </w:pPr>
-      <w:r>
-        <w:rPr>
-          <w:lang w:eastAsia="en-US"/>
-        </w:rPr>
-        <w:t xml:space="preserve">Il modulo gestisce i singoli </w:t>
-      </w:r>
-      <w:r>
-        <w:rPr>
-          <w:lang w:eastAsia="en-US"/>
-        </w:rPr>
-        <w:t>servizi offerti</w:t>
-      </w:r>
-      <w:r>
-        <w:rPr>
-          <w:lang w:eastAsia="en-US"/>
-        </w:rPr>
-        <w:t xml:space="preserve"> che poi sono organizzati nel catalogo</w:t>
-      </w:r>
-    </w:p>
-    <w:p>
-      <w:pPr>
-        <w:rPr>
-          <w:lang w:eastAsia="en-US"/>
-        </w:rPr>
-      </w:pPr>
-    </w:p>
-    <w:p>
-      <w:pPr>
-        <w:pStyle w:val="Titolo3"/>
-      </w:pPr>
-      <w:bookmarkStart w:id="36" w:name="_Toc469395460"/>
-      <w:r>
-        <w:t xml:space="preserve">Creazione </w:t>
-      </w:r>
-      <w:r>
-        <w:t>servizio</w:t>
-      </w:r>
-      <w:bookmarkEnd w:id="36"/>
     </w:p>
     <w:p>
       <w:pPr>
@@ -6931,13 +7155,7 @@
               <w:rPr>
                 <w:rFonts w:ascii="Times New Roman" w:hAnsi="Times New Roman" w:cs="Times New Roman"/>
               </w:rPr>
-              <w:t>Servizio</w:t>
-            </w:r>
-            <w:r>
-              <w:rPr>
-                <w:rFonts w:ascii="Times New Roman" w:hAnsi="Times New Roman" w:cs="Times New Roman"/>
-              </w:rPr>
-              <w:t xml:space="preserve"> già esistente;</w:t>
+              <w:t>Servizio già esistente;</w:t>
             </w:r>
           </w:p>
           <w:p>
@@ -6990,14 +7208,11 @@
       <w:pPr>
         <w:pStyle w:val="Titolo3"/>
       </w:pPr>
-      <w:bookmarkStart w:id="37" w:name="_Toc469395461"/>
-      <w:r>
-        <w:t xml:space="preserve">Eliminazione </w:t>
-      </w:r>
-      <w:r>
-        <w:t>servizio</w:t>
-      </w:r>
-      <w:bookmarkEnd w:id="37"/>
+      <w:bookmarkStart w:id="36" w:name="_Toc469498137"/>
+      <w:r>
+        <w:t>Eliminazione servizio</w:t>
+      </w:r>
+      <w:bookmarkEnd w:id="36"/>
     </w:p>
     <w:p>
       <w:pPr>
@@ -7128,14 +7343,14 @@
       <w:pPr>
         <w:pStyle w:val="Titolo3"/>
       </w:pPr>
-      <w:bookmarkStart w:id="38" w:name="_Toc469395462"/>
+      <w:bookmarkStart w:id="37" w:name="_Toc469498138"/>
       <w:r>
         <w:t xml:space="preserve">Ricerca </w:t>
       </w:r>
       <w:r>
         <w:t>servizio</w:t>
       </w:r>
-      <w:bookmarkEnd w:id="38"/>
+      <w:bookmarkEnd w:id="37"/>
     </w:p>
     <w:p>
       <w:pPr>
@@ -7291,48 +7506,48 @@
       <w:pPr>
         <w:pStyle w:val="Titolo2"/>
       </w:pPr>
-      <w:bookmarkStart w:id="39" w:name="_Toc469395463"/>
+      <w:bookmarkStart w:id="38" w:name="_Toc469498139"/>
       <w:r>
         <w:t>Gestione vendite</w:t>
       </w:r>
+      <w:bookmarkEnd w:id="38"/>
+    </w:p>
+    <w:p>
+      <w:pPr>
+        <w:rPr>
+          <w:lang w:eastAsia="en-US"/>
+        </w:rPr>
+      </w:pPr>
+    </w:p>
+    <w:p>
+      <w:pPr>
+        <w:rPr>
+          <w:lang w:eastAsia="en-US"/>
+        </w:rPr>
+      </w:pPr>
+      <w:r>
+        <w:rPr>
+          <w:lang w:eastAsia="en-US"/>
+        </w:rPr>
+        <w:t>Il modulo gestisce le vendite di beni/servizi e si interfaccia direttamente con gli utenti.</w:t>
+      </w:r>
+    </w:p>
+    <w:p>
+      <w:pPr>
+        <w:rPr>
+          <w:lang w:eastAsia="en-US"/>
+        </w:rPr>
+      </w:pPr>
+    </w:p>
+    <w:p>
+      <w:pPr>
+        <w:pStyle w:val="Titolo3"/>
+      </w:pPr>
+      <w:bookmarkStart w:id="39" w:name="_Toc469498140"/>
+      <w:r>
+        <w:t>Carrello</w:t>
+      </w:r>
       <w:bookmarkEnd w:id="39"/>
-    </w:p>
-    <w:p>
-      <w:pPr>
-        <w:rPr>
-          <w:lang w:eastAsia="en-US"/>
-        </w:rPr>
-      </w:pPr>
-    </w:p>
-    <w:p>
-      <w:pPr>
-        <w:rPr>
-          <w:lang w:eastAsia="en-US"/>
-        </w:rPr>
-      </w:pPr>
-      <w:r>
-        <w:rPr>
-          <w:lang w:eastAsia="en-US"/>
-        </w:rPr>
-        <w:t>Il modulo gestisce le vendite di beni/servizi e si interfaccia direttamente con gli utenti.</w:t>
-      </w:r>
-    </w:p>
-    <w:p>
-      <w:pPr>
-        <w:rPr>
-          <w:lang w:eastAsia="en-US"/>
-        </w:rPr>
-      </w:pPr>
-    </w:p>
-    <w:p>
-      <w:pPr>
-        <w:pStyle w:val="Titolo3"/>
-      </w:pPr>
-      <w:bookmarkStart w:id="40" w:name="_Toc469395464"/>
-      <w:r>
-        <w:t>Carrello</w:t>
-      </w:r>
-      <w:bookmarkEnd w:id="40"/>
     </w:p>
     <w:p>
       <w:pPr>
@@ -7393,19 +7608,7 @@
               <w:rPr>
                 <w:lang w:eastAsia="en-US"/>
               </w:rPr>
-              <w:t>Storage, categoria</w:t>
-            </w:r>
-            <w:r>
-              <w:rPr>
-                <w:lang w:eastAsia="en-US"/>
-              </w:rPr>
-              <w:t>, prodotti, servizi</w:t>
-            </w:r>
-            <w:r>
-              <w:rPr>
-                <w:lang w:eastAsia="en-US"/>
-              </w:rPr>
-              <w:t>.</w:t>
+              <w:t>Storage, categoria, prodotti, servizi.</w:t>
             </w:r>
           </w:p>
         </w:tc>
@@ -7463,7 +7666,7 @@
       <w:pPr>
         <w:pStyle w:val="Titolo3"/>
       </w:pPr>
-      <w:bookmarkStart w:id="41" w:name="_Toc469395465"/>
+      <w:bookmarkStart w:id="40" w:name="_Toc469498141"/>
       <w:r>
         <w:t>Storico</w:t>
       </w:r>
@@ -7473,7 +7676,7 @@
       <w:r>
         <w:t>vendite</w:t>
       </w:r>
-      <w:bookmarkEnd w:id="41"/>
+      <w:bookmarkEnd w:id="40"/>
     </w:p>
     <w:p>
       <w:pPr>
@@ -7598,10 +7801,49 @@
       <w:pPr>
         <w:pStyle w:val="Titolo2"/>
       </w:pPr>
-      <w:bookmarkStart w:id="42" w:name="_Toc469395466"/>
+      <w:bookmarkStart w:id="41" w:name="_Toc469498142"/>
       <w:r>
         <w:t>Gestione interfaccia</w:t>
       </w:r>
+      <w:bookmarkEnd w:id="41"/>
+    </w:p>
+    <w:p>
+      <w:pPr>
+        <w:rPr>
+          <w:lang w:eastAsia="en-US"/>
+        </w:rPr>
+      </w:pPr>
+    </w:p>
+    <w:p>
+      <w:r>
+        <w:t>Il modulo si occupa di ricevere e interpretare gli input che vengono dal layer interfaccia.</w:t>
+      </w:r>
+    </w:p>
+    <w:p>
+      <w:r>
+        <w:t xml:space="preserve">Comprendono quindi tutte le varie componenti grafiche che servono per la gestione delle operazioni </w:t>
+      </w:r>
+      <w:proofErr w:type="gramStart"/>
+      <w:r>
+        <w:t>sulla web</w:t>
+      </w:r>
+      <w:proofErr w:type="gramEnd"/>
+      <w:r>
+        <w:t xml:space="preserve"> application</w:t>
+      </w:r>
+      <w:r>
+        <w:t>.</w:t>
+      </w:r>
+    </w:p>
+    <w:p/>
+    <w:p>
+      <w:pPr>
+        <w:pStyle w:val="Titolo1"/>
+      </w:pPr>
+      <w:bookmarkStart w:id="42" w:name="_Toc469498143"/>
+      <w:r>
+        <w:t>Class diagram</w:t>
+      </w:r>
       <w:bookmarkEnd w:id="42"/>
     </w:p>
     <w:p>
@@ -7612,32 +7854,79 @@
       </w:pPr>
     </w:p>
     <w:p>
-      <w:r>
-        <w:t>Il modulo si occupa di ricevere e interpretare gli input</w:t>
-      </w:r>
-      <w:r>
-        <w:t xml:space="preserve"> che vengono dal layer interfaccia</w:t>
-      </w:r>
-      <w:r>
-        <w:t>.</w:t>
-      </w:r>
-    </w:p>
-    <w:p>
-      <w:r>
-        <w:t xml:space="preserve">Comprendono quindi tutte le varie componenti grafiche che servono per la gestione delle operazioni </w:t>
-      </w:r>
-      <w:r>
-        <w:t>sulla web applicatione.</w:t>
-      </w:r>
-    </w:p>
-    <w:p/>
+      <w:pPr>
+        <w:jc w:val="center"/>
+        <w:rPr>
+          <w:lang w:eastAsia="en-US"/>
+        </w:rPr>
+      </w:pPr>
+      <w:r>
+        <w:rPr>
+          <w:noProof/>
+        </w:rPr>
+        <w:drawing>
+          <wp:inline distT="0" distB="0" distL="0" distR="0" wp14:anchorId="0D94E771" wp14:editId="6E416702">
+            <wp:extent cx="3921029" cy="3215552"/>
+            <wp:effectExtent l="0" t="0" r="0" b="10795"/>
+            <wp:docPr id="33" name="Immagine 33"/>
+            <wp:cNvGraphicFramePr>
+              <a:graphicFrameLocks xmlns:a="http://schemas.openxmlformats.org/drawingml/2006/main" noChangeAspect="1"/>
+            </wp:cNvGraphicFramePr>
+            <a:graphic xmlns:a="http://schemas.openxmlformats.org/drawingml/2006/main">
+              <a:graphicData uri="http://schemas.openxmlformats.org/drawingml/2006/picture">
+                <pic:pic xmlns:pic="http://schemas.openxmlformats.org/drawingml/2006/picture">
+                  <pic:nvPicPr>
+                    <pic:cNvPr id="33" name="ClassDiagramm_itech.png"/>
+                    <pic:cNvPicPr/>
+                  </pic:nvPicPr>
+                  <pic:blipFill>
+                    <a:blip r:embed="rId11">
+                      <a:extLst>
+                        <a:ext uri="{28A0092B-C50C-407E-A947-70E740481C1C}">
+                          <a14:useLocalDpi xmlns:a14="http://schemas.microsoft.com/office/drawing/2010/main" val="0"/>
+                        </a:ext>
+                      </a:extLst>
+                    </a:blip>
+                    <a:stretch>
+                      <a:fillRect/>
+                    </a:stretch>
+                  </pic:blipFill>
+                  <pic:spPr>
+                    <a:xfrm>
+                      <a:off x="0" y="0"/>
+                      <a:ext cx="3933782" cy="3226011"/>
+                    </a:xfrm>
+                    <a:prstGeom prst="rect">
+                      <a:avLst/>
+                    </a:prstGeom>
+                  </pic:spPr>
+                </pic:pic>
+              </a:graphicData>
+            </a:graphic>
+          </wp:inline>
+        </w:drawing>
+      </w:r>
+    </w:p>
+    <w:p>
+      <w:pPr>
+        <w:rPr>
+          <w:lang w:eastAsia="en-US"/>
+        </w:rPr>
+      </w:pPr>
+    </w:p>
     <w:p>
       <w:pPr>
         <w:pStyle w:val="Titolo1"/>
       </w:pPr>
-      <w:bookmarkStart w:id="43" w:name="_Toc469395467"/>
-      <w:r>
-        <w:t>Class diagram</w:t>
+      <w:bookmarkStart w:id="43" w:name="_Toc469498144"/>
+      <w:r>
+        <w:lastRenderedPageBreak/>
+        <w:t>Glossar</w:t>
+      </w:r>
+      <w:bookmarkStart w:id="44" w:name="_GoBack"/>
+      <w:bookmarkEnd w:id="44"/>
+      <w:r>
+        <w:t>io</w:t>
       </w:r>
       <w:bookmarkEnd w:id="43"/>
     </w:p>
@@ -7648,6 +7937,130 @@
         </w:rPr>
       </w:pPr>
     </w:p>
+    <w:tbl>
+      <w:tblPr>
+        <w:tblStyle w:val="Tabellagriglia1chiara"/>
+        <w:tblW w:w="0" w:type="auto"/>
+        <w:tblLook w:val="04A0" w:firstRow="1" w:lastRow="0" w:firstColumn="1" w:lastColumn="0" w:noHBand="0" w:noVBand="1"/>
+      </w:tblPr>
+      <w:tblGrid>
+        <w:gridCol w:w="4811"/>
+        <w:gridCol w:w="4811"/>
+      </w:tblGrid>
+      <w:tr>
+        <w:trPr>
+          <w:cnfStyle w:val="100000000000" w:firstRow="1" w:lastRow="0" w:firstColumn="0" w:lastColumn="0" w:oddVBand="0" w:evenVBand="0" w:oddHBand="0" w:evenHBand="0" w:firstRowFirstColumn="0" w:firstRowLastColumn="0" w:lastRowFirstColumn="0" w:lastRowLastColumn="0"/>
+        </w:trPr>
+        <w:tc>
+          <w:tcPr>
+            <w:cnfStyle w:val="001000000000" w:firstRow="0" w:lastRow="0" w:firstColumn="1" w:lastColumn="0" w:oddVBand="0" w:evenVBand="0" w:oddHBand="0" w:evenHBand="0" w:firstRowFirstColumn="0" w:firstRowLastColumn="0" w:lastRowFirstColumn="0" w:lastRowLastColumn="0"/>
+            <w:tcW w:w="4811" w:type="dxa"/>
+          </w:tcPr>
+          <w:p>
+            <w:r>
+              <w:t>Termine</w:t>
+            </w:r>
+          </w:p>
+        </w:tc>
+        <w:tc>
+          <w:tcPr>
+            <w:tcW w:w="4811" w:type="dxa"/>
+          </w:tcPr>
+          <w:p>
+            <w:pPr>
+              <w:cnfStyle w:val="100000000000" w:firstRow="1" w:lastRow="0" w:firstColumn="0" w:lastColumn="0" w:oddVBand="0" w:evenVBand="0" w:oddHBand="0" w:evenHBand="0" w:firstRowFirstColumn="0" w:firstRowLastColumn="0" w:lastRowFirstColumn="0" w:lastRowLastColumn="0"/>
+            </w:pPr>
+            <w:r>
+              <w:t>Descrizione</w:t>
+            </w:r>
+          </w:p>
+        </w:tc>
+      </w:tr>
+      <w:tr>
+        <w:tc>
+          <w:tcPr>
+            <w:cnfStyle w:val="001000000000" w:firstRow="0" w:lastRow="0" w:firstColumn="1" w:lastColumn="0" w:oddVBand="0" w:evenVBand="0" w:oddHBand="0" w:evenHBand="0" w:firstRowFirstColumn="0" w:firstRowLastColumn="0" w:lastRowFirstColumn="0" w:lastRowLastColumn="0"/>
+            <w:tcW w:w="4811" w:type="dxa"/>
+          </w:tcPr>
+          <w:p>
+            <w:pPr>
+              <w:rPr>
+                <w:b w:val="0"/>
+                <w:i/>
+              </w:rPr>
+            </w:pPr>
+            <w:r>
+              <w:rPr>
+                <w:b w:val="0"/>
+                <w:i/>
+                <w:lang w:eastAsia="en-US"/>
+              </w:rPr>
+              <w:t>Easy-Use</w:t>
+            </w:r>
+          </w:p>
+        </w:tc>
+        <w:tc>
+          <w:tcPr>
+            <w:tcW w:w="4811" w:type="dxa"/>
+          </w:tcPr>
+          <w:p>
+            <w:pPr>
+              <w:cnfStyle w:val="000000000000" w:firstRow="0" w:lastRow="0" w:firstColumn="0" w:lastColumn="0" w:oddVBand="0" w:evenVBand="0" w:oddHBand="0" w:evenHBand="0" w:firstRowFirstColumn="0" w:firstRowLastColumn="0" w:lastRowFirstColumn="0" w:lastRowLastColumn="0"/>
+            </w:pPr>
+            <w:r>
+              <w:t>Di facile utilizzo</w:t>
+            </w:r>
+            <w:r>
+              <w:t>.</w:t>
+            </w:r>
+          </w:p>
+        </w:tc>
+      </w:tr>
+      <w:tr>
+        <w:tc>
+          <w:tcPr>
+            <w:cnfStyle w:val="001000000000" w:firstRow="0" w:lastRow="0" w:firstColumn="1" w:lastColumn="0" w:oddVBand="0" w:evenVBand="0" w:oddHBand="0" w:evenHBand="0" w:firstRowFirstColumn="0" w:firstRowLastColumn="0" w:lastRowFirstColumn="0" w:lastRowLastColumn="0"/>
+            <w:tcW w:w="4811" w:type="dxa"/>
+          </w:tcPr>
+          <w:p>
+            <w:pPr>
+              <w:rPr>
+                <w:b w:val="0"/>
+                <w:i/>
+                <w:lang w:eastAsia="en-US"/>
+              </w:rPr>
+            </w:pPr>
+            <w:r>
+              <w:rPr>
+                <w:b w:val="0"/>
+                <w:i/>
+              </w:rPr>
+              <w:t>P</w:t>
+            </w:r>
+            <w:r>
+              <w:rPr>
+                <w:b w:val="0"/>
+                <w:i/>
+              </w:rPr>
+              <w:t>ackage</w:t>
+            </w:r>
+          </w:p>
+        </w:tc>
+        <w:tc>
+          <w:tcPr>
+            <w:tcW w:w="4811" w:type="dxa"/>
+          </w:tcPr>
+          <w:p>
+            <w:pPr>
+              <w:cnfStyle w:val="000000000000" w:firstRow="0" w:lastRow="0" w:firstColumn="0" w:lastColumn="0" w:oddVBand="0" w:evenVBand="0" w:oddHBand="0" w:evenHBand="0" w:firstRowFirstColumn="0" w:firstRowLastColumn="0" w:lastRowFirstColumn="0" w:lastRowLastColumn="0"/>
+            </w:pPr>
+            <w:r>
+              <w:t>Collezione di classi, interfacce.</w:t>
+            </w:r>
+          </w:p>
+        </w:tc>
+      </w:tr>
+    </w:tbl>
     <w:p>
       <w:pPr>
         <w:rPr>
@@ -7656,8 +8069,8 @@
       </w:pPr>
     </w:p>
     <w:sectPr>
-      <w:footerReference w:type="even" r:id="rId11"/>
-      <w:footerReference w:type="default" r:id="rId12"/>
+      <w:footerReference w:type="even" r:id="rId12"/>
+      <w:footerReference w:type="default" r:id="rId13"/>
       <w:pgSz w:w="11900" w:h="16840"/>
       <w:pgMar w:top="1417" w:right="1134" w:bottom="1134" w:left="1134" w:header="708" w:footer="708" w:gutter="0"/>
       <w:cols w:space="708"/>
@@ -7758,7 +8171,7 @@
         <w:rStyle w:val="Numeropagina"/>
         <w:noProof/>
       </w:rPr>
-      <w:t>3</w:t>
+      <w:t>10</w:t>
     </w:r>
     <w:r>
       <w:rPr>
@@ -13561,7 +13974,7 @@
 </file>
 
 <file path=customXml/itemProps1.xml><?xml version="1.0" encoding="utf-8"?>
-<ds:datastoreItem xmlns:ds="http://schemas.openxmlformats.org/officeDocument/2006/customXml" ds:itemID="{B0E084EB-6096-AF41-B03C-FFC83227B5A5}">
+<ds:datastoreItem xmlns:ds="http://schemas.openxmlformats.org/officeDocument/2006/customXml" ds:itemID="{3C5AD9F8-C2B5-464F-A794-900ECD7B3C98}">
   <ds:schemaRefs>
     <ds:schemaRef ds:uri="http://schemas.openxmlformats.org/officeDocument/2006/bibliography"/>
   </ds:schemaRefs>

</xml_diff>

<commit_message>
Modifiche sui documenti Inserimento modifica prezzo
</commit_message>
<xml_diff>
--- a/Documentazione/ODD/ODD.docx
+++ b/Documentazione/ODD/ODD.docx
@@ -3883,21 +3883,19 @@
         <w:rPr>
           <w:lang w:eastAsia="en-US"/>
         </w:rPr>
-        <w:t xml:space="preserve">Una volta creata la struttura principale verrà dedicato tempo in più per la creazione di controllori in grado di gestire ogni eventuale errore </w:t>
-      </w:r>
-      <w:proofErr w:type="gramStart"/>
+        <w:t xml:space="preserve">Una volta creata la struttura principale verrà dedicato tempo in più per la creazione di controllori in grado di gestire ogni eventuale errore della web application e verrà </w:t>
+      </w:r>
       <w:r>
         <w:rPr>
           <w:lang w:eastAsia="en-US"/>
         </w:rPr>
-        <w:t>della web</w:t>
-      </w:r>
-      <w:proofErr w:type="gramEnd"/>
+        <w:t>assicurato un minimo di 4 backup giornalieri</w:t>
+      </w:r>
       <w:r>
         <w:rPr>
           <w:lang w:eastAsia="en-US"/>
         </w:rPr>
-        <w:t xml:space="preserve"> application e verrà creato un modulo che gestirà i backup (giornalieri/settimanali/mensili) che permetteranno di avere un’istantanea del database che, in caso di guasti, sarà subito disponibile per la rimessa in funzione dell’intera applicazione.</w:t>
+        <w:t xml:space="preserve"> che permetteranno di avere un’istantanea del database che, in caso di guasti, sarà subito disponibile per la rimessa in funzione dell’intera applicazione.</w:t>
       </w:r>
     </w:p>
     <w:p>
@@ -4007,27 +4005,13 @@
         <w:rPr>
           <w:lang w:eastAsia="en-US"/>
         </w:rPr>
-        <w:t>Al contrario, l’utilizzo di un’architettura</w:t>
+        <w:t>L’architettura two-tier non richiederà costi molto alti</w:t>
       </w:r>
       <w:r>
         <w:rPr>
           <w:lang w:eastAsia="en-US"/>
         </w:rPr>
-        <w:t xml:space="preserve"> three-tier, avrà dei costi superiori alla media per via della presenza di più macchine su cui girerà </w:t>
-      </w:r>
-      <w:proofErr w:type="gramStart"/>
-      <w:r>
-        <w:rPr>
-          <w:lang w:eastAsia="en-US"/>
-        </w:rPr>
-        <w:t>la web</w:t>
-      </w:r>
-      <w:proofErr w:type="gramEnd"/>
-      <w:r>
-        <w:rPr>
-          <w:lang w:eastAsia="en-US"/>
-        </w:rPr>
-        <w:t xml:space="preserve"> application e il database utilizzato.</w:t>
+        <w:t>.</w:t>
       </w:r>
     </w:p>
     <w:p>
@@ -4096,7 +4080,6 @@
       </w:pPr>
       <w:bookmarkStart w:id="11" w:name="_Toc469498114"/>
       <w:r>
-        <w:lastRenderedPageBreak/>
         <w:t>Package</w:t>
       </w:r>
       <w:bookmarkEnd w:id="11"/>
@@ -4111,7 +4094,19 @@
         <w:rPr>
           <w:lang w:eastAsia="en-US"/>
         </w:rPr>
-        <w:t>Il software ha un’architettura three-tier e i livelli che si distinguono sono i seguenti:</w:t>
+        <w:t xml:space="preserve">Il software ha un’architettura </w:t>
+      </w:r>
+      <w:r>
+        <w:rPr>
+          <w:lang w:eastAsia="en-US"/>
+        </w:rPr>
+        <w:t>two</w:t>
+      </w:r>
+      <w:r>
+        <w:rPr>
+          <w:lang w:eastAsia="en-US"/>
+        </w:rPr>
+        <w:t>-tier e i livelli che si distinguono sono i seguenti:</w:t>
       </w:r>
     </w:p>
     <w:p>
@@ -4135,7 +4130,7 @@
         <w:pStyle w:val="Paragrafoelenco"/>
         <w:numPr>
           <w:ilvl w:val="0"/>
-          <w:numId w:val="31"/>
+          <w:numId w:val="47"/>
         </w:numPr>
         <w:rPr>
           <w:rFonts w:ascii="Times New Roman" w:hAnsi="Times New Roman" w:cs="Times New Roman"/>
@@ -4145,15 +4140,22 @@
         <w:rPr>
           <w:rFonts w:ascii="Times New Roman" w:hAnsi="Times New Roman" w:cs="Times New Roman"/>
           <w:b/>
-          <w:bCs/>
-        </w:rPr>
-        <w:t xml:space="preserve">Interface Layer: </w:t>
+        </w:rPr>
+        <w:lastRenderedPageBreak/>
+        <w:t>Interface and Application Logic</w:t>
       </w:r>
       <w:r>
         <w:rPr>
           <w:rFonts w:ascii="Times New Roman" w:hAnsi="Times New Roman" w:cs="Times New Roman"/>
-        </w:rPr>
-        <w:t xml:space="preserve">oggetti con cui l’utente interagisce (form, button, textbox, ecc.). </w:t>
+          <w:b/>
+        </w:rPr>
+        <w:t xml:space="preserve"> Layer:</w:t>
+      </w:r>
+      <w:r>
+        <w:rPr>
+          <w:rFonts w:ascii="Times New Roman" w:hAnsi="Times New Roman" w:cs="Times New Roman"/>
+        </w:rPr>
+        <w:t xml:space="preserve"> livello che gestisce la parte grafiche e allo stesso tempo la parte logica e le relative query che vengono sottomesse allo storage layer.</w:t>
       </w:r>
     </w:p>
     <w:p>
@@ -4161,7 +4163,7 @@
         <w:pStyle w:val="Paragrafoelenco"/>
         <w:numPr>
           <w:ilvl w:val="0"/>
-          <w:numId w:val="31"/>
+          <w:numId w:val="47"/>
         </w:numPr>
         <w:rPr>
           <w:rFonts w:ascii="Times New Roman" w:hAnsi="Times New Roman" w:cs="Times New Roman"/>
@@ -4171,48 +4173,14 @@
         <w:rPr>
           <w:rFonts w:ascii="Times New Roman" w:hAnsi="Times New Roman" w:cs="Times New Roman"/>
           <w:b/>
-          <w:bCs/>
-        </w:rPr>
-        <w:t xml:space="preserve">Application Logic Layer: </w:t>
+        </w:rPr>
+        <w:t>Storage Layer:</w:t>
       </w:r>
       <w:r>
         <w:rPr>
           <w:rFonts w:ascii="Times New Roman" w:hAnsi="Times New Roman" w:cs="Times New Roman"/>
         </w:rPr>
-        <w:t xml:space="preserve">livello che si occupa di gestire moduli che girano su un application server che genera i moduli per i contenuti dinamici e che riceve le richieste e le elabora. </w:t>
-      </w:r>
-      <w:r>
-        <w:rPr>
-          <w:rFonts w:ascii="MS Mincho" w:eastAsia="MS Mincho" w:hAnsi="MS Mincho" w:cs="MS Mincho"/>
-        </w:rPr>
-        <w:t> -</w:t>
-      </w:r>
-    </w:p>
-    <w:p>
-      <w:pPr>
-        <w:pStyle w:val="Paragrafoelenco"/>
-        <w:numPr>
-          <w:ilvl w:val="0"/>
-          <w:numId w:val="31"/>
-        </w:numPr>
-        <w:rPr>
-          <w:rFonts w:ascii="Times New Roman" w:hAnsi="Times New Roman" w:cs="Times New Roman"/>
-        </w:rPr>
-      </w:pPr>
-      <w:r>
-        <w:rPr>
-          <w:rFonts w:ascii="Times New Roman" w:hAnsi="Times New Roman" w:cs="Times New Roman"/>
-          <w:b/>
-          <w:bCs/>
-        </w:rPr>
-        <w:t xml:space="preserve">Storage Layer: </w:t>
-      </w:r>
-      <w:r>
-        <w:rPr>
-          <w:rFonts w:ascii="Times New Roman" w:hAnsi="Times New Roman" w:cs="Times New Roman"/>
-        </w:rPr>
-        <w:t>questo livello gestisce l’archiviazione persistente dei dati.</w:t>
+        <w:t xml:space="preserve"> questo livello gestisce l’archiviazione persistente dei dati.</w:t>
       </w:r>
     </w:p>
     <w:p/>
@@ -4243,18 +4211,30 @@
       <w:pPr>
         <w:pStyle w:val="Titolo3"/>
       </w:pPr>
-      <w:bookmarkStart w:id="13" w:name="_Toc467839550"/>
-      <w:bookmarkStart w:id="14" w:name="_Toc469498116"/>
-      <w:r>
-        <w:t>Interface layer</w:t>
+      <w:bookmarkStart w:id="13" w:name="_Toc473906654"/>
+      <w:r>
+        <w:rPr>
+          <w:lang w:val="en-US"/>
+        </w:rPr>
+        <w:t xml:space="preserve">Interface and </w:t>
+      </w:r>
+      <w:r>
+        <w:t>Application Logic Layer</w:t>
       </w:r>
       <w:bookmarkEnd w:id="13"/>
-      <w:bookmarkEnd w:id="14"/>
-    </w:p>
-    <w:p>
-      <w:pPr>
-        <w:rPr>
-          <w:lang w:eastAsia="en-US"/>
+    </w:p>
+    <w:p>
+      <w:pPr>
+        <w:pStyle w:val="Titolo3"/>
+        <w:rPr>
+          <w:lang w:val="en-US"/>
+        </w:rPr>
+      </w:pPr>
+    </w:p>
+    <w:p>
+      <w:pPr>
+        <w:rPr>
+          <w:lang w:val="en-US" w:eastAsia="en-US"/>
         </w:rPr>
       </w:pPr>
     </w:p>
@@ -4275,18 +4255,21 @@
           </w:tcPr>
           <w:p>
             <w:pPr>
+              <w:pStyle w:val="Paragrafoelenco"/>
+              <w:ind w:left="0"/>
               <w:jc w:val="center"/>
               <w:rPr>
+                <w:lang w:val="en-US"/>
+              </w:rPr>
+            </w:pPr>
+            <w:r>
+              <w:rPr>
+                <w:rFonts w:ascii="Helvetica Neue" w:hAnsi="Helvetica Neue"/>
                 <w:b/>
-                <w:lang w:eastAsia="en-US"/>
-              </w:rPr>
-            </w:pPr>
-            <w:r>
-              <w:rPr>
-                <w:b/>
-                <w:lang w:eastAsia="en-US"/>
-              </w:rPr>
-              <w:t>Nome</w:t>
+                <w:sz w:val="28"/>
+                <w:szCs w:val="28"/>
+              </w:rPr>
+              <w:t>Modulo</w:t>
             </w:r>
           </w:p>
         </w:tc>
@@ -4296,17 +4279,84 @@
           </w:tcPr>
           <w:p>
             <w:pPr>
-              <w:rPr>
+              <w:pStyle w:val="Paragrafoelenco"/>
+              <w:ind w:left="0"/>
+              <w:jc w:val="center"/>
+              <w:rPr>
+                <w:lang w:val="en-US"/>
+              </w:rPr>
+            </w:pPr>
+            <w:r>
+              <w:rPr>
+                <w:rFonts w:ascii="Helvetica Neue" w:hAnsi="Helvetica Neue"/>
+                <w:b/>
+                <w:sz w:val="28"/>
+                <w:szCs w:val="28"/>
+              </w:rPr>
+              <w:t>Descriz</w:t>
+            </w:r>
+            <w:r>
+              <w:rPr>
+                <w:rFonts w:ascii="Helvetica Neue" w:hAnsi="Helvetica Neue"/>
+                <w:b/>
+                <w:sz w:val="28"/>
+                <w:szCs w:val="28"/>
+              </w:rPr>
+              <w:t>ione</w:t>
+            </w:r>
+          </w:p>
+        </w:tc>
+      </w:tr>
+      <w:tr>
+        <w:trPr>
+          <w:trHeight w:val="250"/>
+        </w:trPr>
+        <w:tc>
+          <w:tcPr>
+            <w:tcW w:w="4811" w:type="dxa"/>
+          </w:tcPr>
+          <w:p>
+            <w:pPr>
+              <w:rPr>
+                <w:b/>
                 <w:i/>
                 <w:lang w:eastAsia="en-US"/>
               </w:rPr>
             </w:pPr>
             <w:r>
               <w:rPr>
+                <w:b/>
                 <w:i/>
                 <w:lang w:eastAsia="en-US"/>
               </w:rPr>
-              <w:t>Interface layer</w:t>
+              <w:t>Interfaccia web</w:t>
+            </w:r>
+          </w:p>
+        </w:tc>
+        <w:tc>
+          <w:tcPr>
+            <w:tcW w:w="4811" w:type="dxa"/>
+          </w:tcPr>
+          <w:p>
+            <w:pPr>
+              <w:rPr>
+                <w:lang w:eastAsia="en-US"/>
+              </w:rPr>
+            </w:pPr>
+            <w:r>
+              <w:rPr>
+                <w:lang w:eastAsia="en-US"/>
+              </w:rPr>
+              <w:t xml:space="preserve">Questo modulo descrive l’interfaccia grafica con cui l’utente interagisce e che interpreta i form sottomessi e quindi di </w:t>
+            </w:r>
+            <w:r>
+              <w:t>ricevere e interpretare gli input</w:t>
+            </w:r>
+            <w:r>
+              <w:rPr>
+                <w:lang w:eastAsia="en-US"/>
+              </w:rPr>
+              <w:t>.</w:t>
             </w:r>
           </w:p>
         </w:tc>
@@ -4318,18 +4368,17 @@
           </w:tcPr>
           <w:p>
             <w:pPr>
-              <w:jc w:val="center"/>
               <w:rPr>
                 <w:b/>
-                <w:lang w:eastAsia="en-US"/>
+                <w:i/>
               </w:rPr>
             </w:pPr>
             <w:r>
               <w:rPr>
                 <w:b/>
-                <w:lang w:eastAsia="en-US"/>
-              </w:rPr>
-              <w:t>Descrizione</w:t>
+                <w:i/>
+              </w:rPr>
+              <w:t>Gestione utente</w:t>
             </w:r>
           </w:p>
         </w:tc>
@@ -4338,46 +4387,8 @@
             <w:tcW w:w="4811" w:type="dxa"/>
           </w:tcPr>
           <w:p>
-            <w:pPr>
-              <w:rPr>
-                <w:lang w:eastAsia="en-US"/>
-              </w:rPr>
-            </w:pPr>
-            <w:r>
-              <w:rPr>
-                <w:lang w:eastAsia="en-US"/>
-              </w:rPr>
-              <w:t xml:space="preserve">Offre all’utente servizi di </w:t>
-            </w:r>
-            <w:r>
-              <w:rPr>
-                <w:lang w:eastAsia="en-US"/>
-              </w:rPr>
-              <w:t xml:space="preserve">interazione uomo-macchina, ovvero click, submit etc. </w:t>
-            </w:r>
-          </w:p>
-        </w:tc>
-      </w:tr>
-      <w:tr>
-        <w:tc>
-          <w:tcPr>
-            <w:tcW w:w="9622" w:type="dxa"/>
-            <w:gridSpan w:val="2"/>
-          </w:tcPr>
-          <w:p>
-            <w:pPr>
-              <w:jc w:val="center"/>
-              <w:rPr>
-                <w:b/>
-                <w:lang w:eastAsia="en-US"/>
-              </w:rPr>
-            </w:pPr>
-            <w:r>
-              <w:rPr>
-                <w:b/>
-                <w:lang w:eastAsia="en-US"/>
-              </w:rPr>
-              <w:t>Moduli presenti</w:t>
+            <w:r>
+              <w:t>Il modulo si occupa della gestione generale dell’utente ossia variabili, pagine, dati e query relative ad esso.</w:t>
             </w:r>
           </w:p>
         </w:tc>
@@ -4389,18 +4400,17 @@
           </w:tcPr>
           <w:p>
             <w:pPr>
-              <w:jc w:val="center"/>
               <w:rPr>
                 <w:b/>
-                <w:lang w:eastAsia="en-US"/>
+                <w:i/>
               </w:rPr>
             </w:pPr>
             <w:r>
               <w:rPr>
                 <w:b/>
-                <w:lang w:eastAsia="en-US"/>
-              </w:rPr>
-              <w:t>Modulo</w:t>
+                <w:i/>
+              </w:rPr>
+              <w:t>Gestione magazzino</w:t>
             </w:r>
           </w:p>
         </w:tc>
@@ -4409,19 +4419,8 @@
             <w:tcW w:w="4811" w:type="dxa"/>
           </w:tcPr>
           <w:p>
-            <w:pPr>
-              <w:jc w:val="center"/>
-              <w:rPr>
-                <w:b/>
-                <w:lang w:eastAsia="en-US"/>
-              </w:rPr>
-            </w:pPr>
-            <w:r>
-              <w:rPr>
-                <w:b/>
-                <w:lang w:eastAsia="en-US"/>
-              </w:rPr>
-              <w:t>Descrizione</w:t>
+            <w:r>
+              <w:t>Il modulo si occupa della gestione generale del magazzino ossia variabili, pagine, dati e query relative ad esso.</w:t>
             </w:r>
           </w:p>
         </w:tc>
@@ -4434,16 +4433,16 @@
           <w:p>
             <w:pPr>
               <w:rPr>
+                <w:b/>
                 <w:i/>
-                <w:lang w:eastAsia="en-US"/>
               </w:rPr>
             </w:pPr>
             <w:r>
               <w:rPr>
+                <w:b/>
                 <w:i/>
-                <w:lang w:eastAsia="en-US"/>
-              </w:rPr>
-              <w:t>Interfaccia web</w:t>
+              </w:rPr>
+              <w:t>Gestione prodotti</w:t>
             </w:r>
           </w:p>
         </w:tc>
@@ -4452,46 +4451,120 @@
             <w:tcW w:w="4811" w:type="dxa"/>
           </w:tcPr>
           <w:p>
+            <w:r>
+              <w:t>Il modulo gestisce i prodotti rappresenta un’entità di magazzino e racchiude nello specifico le funzionalità ad esso relative.</w:t>
+            </w:r>
+          </w:p>
+        </w:tc>
+      </w:tr>
+      <w:tr>
+        <w:tc>
+          <w:tcPr>
+            <w:tcW w:w="4811" w:type="dxa"/>
+          </w:tcPr>
+          <w:p>
             <w:pPr>
               <w:rPr>
-                <w:lang w:eastAsia="en-US"/>
+                <w:b/>
+                <w:i/>
               </w:rPr>
             </w:pPr>
             <w:r>
               <w:rPr>
-                <w:lang w:eastAsia="en-US"/>
-              </w:rPr>
-              <w:t>Questo modulo descrive l’interfaccia grafica con cui l’utente interagisce e che invia al sistema le varie richieste.</w:t>
+                <w:b/>
+                <w:i/>
+              </w:rPr>
+              <w:t>Gestione servizi</w:t>
+            </w:r>
+          </w:p>
+        </w:tc>
+        <w:tc>
+          <w:tcPr>
+            <w:tcW w:w="4811" w:type="dxa"/>
+          </w:tcPr>
+          <w:p>
+            <w:r>
+              <w:t>Il modulo gestisce i servizi e quindi i relativi cambi di stato che comportano modifiche anche a livello di interfaccia grafica.</w:t>
+            </w:r>
+          </w:p>
+        </w:tc>
+      </w:tr>
+      <w:tr>
+        <w:tc>
+          <w:tcPr>
+            <w:tcW w:w="4811" w:type="dxa"/>
+          </w:tcPr>
+          <w:p>
+            <w:pPr>
+              <w:rPr>
+                <w:b/>
+                <w:i/>
+              </w:rPr>
+            </w:pPr>
+            <w:r>
+              <w:rPr>
+                <w:b/>
+                <w:i/>
+              </w:rPr>
+              <w:t>Gestione vendite</w:t>
+            </w:r>
+          </w:p>
+        </w:tc>
+        <w:tc>
+          <w:tcPr>
+            <w:tcW w:w="4811" w:type="dxa"/>
+          </w:tcPr>
+          <w:p>
+            <w:r>
+              <w:t>Il modulo gestisce le vendite e coopera con il magazzino quindi con i prodotti e si interfaccia direttamente con l’utente.</w:t>
+            </w:r>
+          </w:p>
+        </w:tc>
+      </w:tr>
+      <w:tr>
+        <w:tc>
+          <w:tcPr>
+            <w:tcW w:w="4811" w:type="dxa"/>
+          </w:tcPr>
+          <w:p>
+            <w:pPr>
+              <w:rPr>
+                <w:b/>
+                <w:i/>
+              </w:rPr>
+            </w:pPr>
+            <w:r>
+              <w:rPr>
+                <w:b/>
+                <w:i/>
+              </w:rPr>
+              <w:t>Gestione dati</w:t>
+            </w:r>
+          </w:p>
+        </w:tc>
+        <w:tc>
+          <w:tcPr>
+            <w:tcW w:w="4811" w:type="dxa"/>
+          </w:tcPr>
+          <w:p>
+            <w:r>
+              <w:t>Il modulo si occupa della comunicazione con il database quindi racchiude tutte le query che ogni modulo utilizza.</w:t>
             </w:r>
           </w:p>
         </w:tc>
       </w:tr>
     </w:tbl>
-    <w:p>
-      <w:pPr>
-        <w:rPr>
-          <w:lang w:eastAsia="en-US"/>
-        </w:rPr>
-      </w:pPr>
-    </w:p>
-    <w:p>
-      <w:pPr>
-        <w:rPr>
-          <w:lang w:eastAsia="en-US"/>
-        </w:rPr>
-      </w:pPr>
-    </w:p>
+    <w:p/>
+    <w:p/>
     <w:p>
       <w:pPr>
         <w:pStyle w:val="Titolo3"/>
       </w:pPr>
-      <w:bookmarkStart w:id="15" w:name="_Toc467839551"/>
-      <w:bookmarkStart w:id="16" w:name="_Toc469498117"/>
-      <w:r>
-        <w:t>Application logic layer</w:t>
-      </w:r>
-      <w:bookmarkEnd w:id="15"/>
-      <w:bookmarkEnd w:id="16"/>
+      <w:bookmarkStart w:id="14" w:name="_Toc473906655"/>
+      <w:r>
+        <w:t>Storage Layer</w:t>
+      </w:r>
+      <w:bookmarkEnd w:id="14"/>
     </w:p>
     <w:p>
       <w:pPr>
@@ -4519,16 +4592,18 @@
             <w:pPr>
               <w:jc w:val="center"/>
               <w:rPr>
+                <w:lang w:eastAsia="en-US"/>
+              </w:rPr>
+            </w:pPr>
+            <w:r>
+              <w:rPr>
+                <w:rFonts w:ascii="Helvetica Neue" w:hAnsi="Helvetica Neue"/>
                 <w:b/>
+                <w:sz w:val="28"/>
+                <w:szCs w:val="28"/>
                 <w:lang w:eastAsia="en-US"/>
               </w:rPr>
-            </w:pPr>
-            <w:r>
-              <w:rPr>
-                <w:b/>
-                <w:lang w:eastAsia="en-US"/>
-              </w:rPr>
-              <w:t>Nome</w:t>
+              <w:t>Modulo</w:t>
             </w:r>
           </w:p>
         </w:tc>
@@ -4538,123 +4613,29 @@
           </w:tcPr>
           <w:p>
             <w:pPr>
-              <w:rPr>
-                <w:i/>
+              <w:jc w:val="center"/>
+              <w:rPr>
                 <w:lang w:eastAsia="en-US"/>
               </w:rPr>
             </w:pPr>
             <w:r>
               <w:rPr>
-                <w:i/>
+                <w:rFonts w:ascii="Helvetica Neue" w:hAnsi="Helvetica Neue"/>
+                <w:b/>
+                <w:sz w:val="28"/>
+                <w:szCs w:val="28"/>
+              </w:rPr>
+              <w:t>Descriz</w:t>
+            </w:r>
+            <w:r>
+              <w:rPr>
+                <w:rFonts w:ascii="Helvetica Neue" w:hAnsi="Helvetica Neue"/>
+                <w:b/>
+                <w:sz w:val="28"/>
+                <w:szCs w:val="28"/>
                 <w:lang w:eastAsia="en-US"/>
               </w:rPr>
-              <w:t>Application logic layer</w:t>
-            </w:r>
-          </w:p>
-        </w:tc>
-      </w:tr>
-      <w:tr>
-        <w:tc>
-          <w:tcPr>
-            <w:tcW w:w="4811" w:type="dxa"/>
-          </w:tcPr>
-          <w:p>
-            <w:pPr>
-              <w:jc w:val="center"/>
-              <w:rPr>
-                <w:b/>
-                <w:lang w:eastAsia="en-US"/>
-              </w:rPr>
-            </w:pPr>
-            <w:r>
-              <w:rPr>
-                <w:b/>
-                <w:lang w:eastAsia="en-US"/>
-              </w:rPr>
-              <w:t>Descrizione</w:t>
-            </w:r>
-          </w:p>
-        </w:tc>
-        <w:tc>
-          <w:tcPr>
-            <w:tcW w:w="4811" w:type="dxa"/>
-          </w:tcPr>
-          <w:p>
-            <w:pPr>
-              <w:rPr>
-                <w:lang w:eastAsia="en-US"/>
-              </w:rPr>
-            </w:pPr>
-            <w:r>
-              <w:t>livello che si occupa di gestire moduli che girano su un application server che genera i moduli per i contenuti dinamici e che riceve le richieste e le elabora.</w:t>
-            </w:r>
-          </w:p>
-        </w:tc>
-      </w:tr>
-      <w:tr>
-        <w:tc>
-          <w:tcPr>
-            <w:tcW w:w="9622" w:type="dxa"/>
-            <w:gridSpan w:val="2"/>
-          </w:tcPr>
-          <w:p>
-            <w:pPr>
-              <w:jc w:val="center"/>
-              <w:rPr>
-                <w:b/>
-                <w:lang w:eastAsia="en-US"/>
-              </w:rPr>
-            </w:pPr>
-            <w:r>
-              <w:rPr>
-                <w:b/>
-                <w:lang w:eastAsia="en-US"/>
-              </w:rPr>
-              <w:t>Moduli presenti</w:t>
-            </w:r>
-          </w:p>
-        </w:tc>
-      </w:tr>
-      <w:tr>
-        <w:tc>
-          <w:tcPr>
-            <w:tcW w:w="4811" w:type="dxa"/>
-          </w:tcPr>
-          <w:p>
-            <w:pPr>
-              <w:jc w:val="center"/>
-              <w:rPr>
-                <w:b/>
-                <w:lang w:eastAsia="en-US"/>
-              </w:rPr>
-            </w:pPr>
-            <w:r>
-              <w:rPr>
-                <w:b/>
-                <w:lang w:eastAsia="en-US"/>
-              </w:rPr>
-              <w:t>Modulo</w:t>
-            </w:r>
-          </w:p>
-        </w:tc>
-        <w:tc>
-          <w:tcPr>
-            <w:tcW w:w="4811" w:type="dxa"/>
-          </w:tcPr>
-          <w:p>
-            <w:pPr>
-              <w:jc w:val="center"/>
-              <w:rPr>
-                <w:b/>
-                <w:lang w:eastAsia="en-US"/>
-              </w:rPr>
-            </w:pPr>
-            <w:r>
-              <w:rPr>
-                <w:b/>
-                <w:lang w:eastAsia="en-US"/>
-              </w:rPr>
-              <w:t>Descrizione</w:t>
+              <w:t>ione</w:t>
             </w:r>
           </w:p>
         </w:tc>
@@ -4670,16 +4651,18 @@
           <w:p>
             <w:pPr>
               <w:rPr>
+                <w:b/>
                 <w:i/>
                 <w:lang w:eastAsia="en-US"/>
               </w:rPr>
             </w:pPr>
             <w:r>
               <w:rPr>
+                <w:b/>
                 <w:i/>
                 <w:lang w:eastAsia="en-US"/>
               </w:rPr>
-              <w:t>Gestione utente</w:t>
+              <w:t>Database</w:t>
             </w:r>
           </w:p>
         </w:tc>
@@ -4688,228 +4671,16 @@
             <w:tcW w:w="4811" w:type="dxa"/>
           </w:tcPr>
           <w:p>
-            <w:r>
-              <w:t>Il modulo si occupa della gestione generale dell’utente. Creazione, modifica, gestione, cancellazione.</w:t>
-            </w:r>
-          </w:p>
-        </w:tc>
-      </w:tr>
-      <w:tr>
-        <w:trPr>
-          <w:trHeight w:val="264"/>
-        </w:trPr>
-        <w:tc>
-          <w:tcPr>
-            <w:tcW w:w="4811" w:type="dxa"/>
-          </w:tcPr>
-          <w:p>
             <w:pPr>
               <w:rPr>
-                <w:i/>
                 <w:lang w:eastAsia="en-US"/>
               </w:rPr>
             </w:pPr>
             <w:r>
               <w:rPr>
-                <w:i/>
                 <w:lang w:eastAsia="en-US"/>
               </w:rPr>
-              <w:t>Gestione magazzino</w:t>
-            </w:r>
-          </w:p>
-        </w:tc>
-        <w:tc>
-          <w:tcPr>
-            <w:tcW w:w="4811" w:type="dxa"/>
-          </w:tcPr>
-          <w:p>
-            <w:r>
-              <w:t>Il modulo si occupa della gestione generale del magazzino.</w:t>
-            </w:r>
-          </w:p>
-        </w:tc>
-      </w:tr>
-      <w:tr>
-        <w:trPr>
-          <w:trHeight w:val="264"/>
-        </w:trPr>
-        <w:tc>
-          <w:tcPr>
-            <w:tcW w:w="4811" w:type="dxa"/>
-          </w:tcPr>
-          <w:p>
-            <w:pPr>
-              <w:rPr>
-                <w:i/>
-                <w:lang w:eastAsia="en-US"/>
-              </w:rPr>
-            </w:pPr>
-            <w:r>
-              <w:rPr>
-                <w:i/>
-                <w:lang w:eastAsia="en-US"/>
-              </w:rPr>
-              <w:t>Gestione prodotti</w:t>
-            </w:r>
-          </w:p>
-        </w:tc>
-        <w:tc>
-          <w:tcPr>
-            <w:tcW w:w="4811" w:type="dxa"/>
-          </w:tcPr>
-          <w:p>
-            <w:r>
-              <w:t>Il modulo gestisce i prodotti.</w:t>
-            </w:r>
-          </w:p>
-        </w:tc>
-      </w:tr>
-      <w:tr>
-        <w:trPr>
-          <w:trHeight w:val="264"/>
-        </w:trPr>
-        <w:tc>
-          <w:tcPr>
-            <w:tcW w:w="4811" w:type="dxa"/>
-          </w:tcPr>
-          <w:p>
-            <w:pPr>
-              <w:rPr>
-                <w:i/>
-                <w:lang w:eastAsia="en-US"/>
-              </w:rPr>
-            </w:pPr>
-            <w:r>
-              <w:rPr>
-                <w:i/>
-                <w:lang w:eastAsia="en-US"/>
-              </w:rPr>
-              <w:t>Gestione servizi</w:t>
-            </w:r>
-          </w:p>
-        </w:tc>
-        <w:tc>
-          <w:tcPr>
-            <w:tcW w:w="4811" w:type="dxa"/>
-          </w:tcPr>
-          <w:p>
-            <w:r>
-              <w:t>Il modulo gestisce i servizi.</w:t>
-            </w:r>
-          </w:p>
-        </w:tc>
-      </w:tr>
-      <w:tr>
-        <w:trPr>
-          <w:trHeight w:val="264"/>
-        </w:trPr>
-        <w:tc>
-          <w:tcPr>
-            <w:tcW w:w="4811" w:type="dxa"/>
-          </w:tcPr>
-          <w:p>
-            <w:pPr>
-              <w:rPr>
-                <w:i/>
-                <w:lang w:eastAsia="en-US"/>
-              </w:rPr>
-            </w:pPr>
-            <w:r>
-              <w:rPr>
-                <w:i/>
-                <w:lang w:eastAsia="en-US"/>
-              </w:rPr>
-              <w:t>Gestione vendite</w:t>
-            </w:r>
-          </w:p>
-        </w:tc>
-        <w:tc>
-          <w:tcPr>
-            <w:tcW w:w="4811" w:type="dxa"/>
-          </w:tcPr>
-          <w:p>
-            <w:r>
-              <w:t>Il modulo gestisce le vendite.</w:t>
-            </w:r>
-          </w:p>
-        </w:tc>
-      </w:tr>
-      <w:tr>
-        <w:trPr>
-          <w:trHeight w:val="264"/>
-        </w:trPr>
-        <w:tc>
-          <w:tcPr>
-            <w:tcW w:w="4811" w:type="dxa"/>
-          </w:tcPr>
-          <w:p>
-            <w:pPr>
-              <w:rPr>
-                <w:i/>
-                <w:lang w:eastAsia="en-US"/>
-              </w:rPr>
-            </w:pPr>
-            <w:r>
-              <w:rPr>
-                <w:i/>
-                <w:lang w:eastAsia="en-US"/>
-              </w:rPr>
-              <w:t>Gestione interfaccia</w:t>
-            </w:r>
-          </w:p>
-        </w:tc>
-        <w:tc>
-          <w:tcPr>
-            <w:tcW w:w="4811" w:type="dxa"/>
-          </w:tcPr>
-          <w:p>
-            <w:pPr>
-              <w:rPr>
-                <w:lang w:eastAsia="en-US"/>
-              </w:rPr>
-            </w:pPr>
-            <w:r>
-              <w:t>Il modulo si occupa di ricevere e interpretare gli input.</w:t>
-            </w:r>
-          </w:p>
-        </w:tc>
-      </w:tr>
-      <w:tr>
-        <w:trPr>
-          <w:trHeight w:val="264"/>
-        </w:trPr>
-        <w:tc>
-          <w:tcPr>
-            <w:tcW w:w="4811" w:type="dxa"/>
-          </w:tcPr>
-          <w:p>
-            <w:pPr>
-              <w:rPr>
-                <w:i/>
-                <w:lang w:eastAsia="en-US"/>
-              </w:rPr>
-            </w:pPr>
-            <w:r>
-              <w:rPr>
-                <w:i/>
-                <w:lang w:eastAsia="en-US"/>
-              </w:rPr>
-              <w:t>Gestione database</w:t>
-            </w:r>
-          </w:p>
-        </w:tc>
-        <w:tc>
-          <w:tcPr>
-            <w:tcW w:w="4811" w:type="dxa"/>
-          </w:tcPr>
-          <w:p>
-            <w:pPr>
-              <w:rPr>
-                <w:lang w:eastAsia="en-US"/>
-              </w:rPr>
-            </w:pPr>
-            <w:r>
-              <w:t>Il modulo si occupa della comunicazione con il database.</w:t>
+              <w:t>Gestisce le richieste di dati in entrata e in uscita. Si occupa del database e della sua gestione.</w:t>
             </w:r>
           </w:p>
         </w:tc>
@@ -4917,338 +4688,221 @@
     </w:tbl>
     <w:p>
       <w:pPr>
-        <w:pStyle w:val="Titolo3"/>
-      </w:pPr>
-      <w:bookmarkStart w:id="17" w:name="_Toc469498118"/>
+        <w:rPr>
+          <w:lang w:eastAsia="en-US"/>
+        </w:rPr>
+      </w:pPr>
+    </w:p>
+    <w:p>
+      <w:pPr>
+        <w:pStyle w:val="Titolo2"/>
+      </w:pPr>
+      <w:bookmarkStart w:id="15" w:name="_Toc469498119"/>
+      <w:r>
+        <w:t>Comunicazione tra package</w:t>
+      </w:r>
+      <w:bookmarkEnd w:id="15"/>
+    </w:p>
+    <w:p>
+      <w:pPr>
+        <w:rPr>
+          <w:lang w:eastAsia="en-US"/>
+        </w:rPr>
+      </w:pPr>
+    </w:p>
+    <w:p>
       <w:r>
         <w:lastRenderedPageBreak/>
-        <w:t>Storage layer</w:t>
-      </w:r>
-      <w:bookmarkEnd w:id="17"/>
-    </w:p>
-    <w:p>
-      <w:pPr>
+        <w:t xml:space="preserve">Il seguente diagramma mostra la comunicazione tra i </w:t>
+      </w:r>
+      <w:r>
+        <w:t xml:space="preserve">vari </w:t>
+      </w:r>
+      <w:r>
+        <w:t>package che compongono i layer del sistema</w:t>
+      </w:r>
+      <w:r>
+        <w:t xml:space="preserve"> che sono stati appena descritti</w:t>
+      </w:r>
+      <w:r>
+        <w:t>. La scelta progettuale è quella di far passare ogni richiesta fatt</w:t>
+      </w:r>
+      <w:r>
+        <w:t xml:space="preserve">a dalle classi di interfaccia attraverso </w:t>
+      </w:r>
+      <w:r>
+        <w:t>la parte di</w:t>
+      </w:r>
+      <w:r>
+        <w:t xml:space="preserve"> </w:t>
+      </w:r>
+      <w:r>
+        <w:t>Logic Applicatio</w:t>
+      </w:r>
+      <w:r>
+        <w:t>n</w:t>
+      </w:r>
+      <w:bookmarkStart w:id="16" w:name="_GoBack"/>
+      <w:bookmarkEnd w:id="16"/>
+      <w:r>
+        <w:t xml:space="preserve"> allo storage</w:t>
+      </w:r>
+      <w:r>
+        <w:t xml:space="preserve">. </w:t>
+      </w:r>
+    </w:p>
+    <w:p>
+      <w:r>
+        <w:t>All’interno del</w:t>
+      </w:r>
+      <w:r>
+        <w:t>l’Interface and</w:t>
+      </w:r>
+      <w:r>
+        <w:t xml:space="preserve"> </w:t>
+      </w:r>
+      <w:r>
+        <w:t xml:space="preserve">Logic Application </w:t>
+      </w:r>
+      <w:r>
+        <w:t xml:space="preserve">Layer sono presenti </w:t>
+      </w:r>
+      <w:r>
+        <w:t>i</w:t>
+      </w:r>
+      <w:r>
+        <w:t xml:space="preserve"> pacchetti che si occupano della logica applicativa del sistema</w:t>
+      </w:r>
+      <w:r>
+        <w:t xml:space="preserve">, </w:t>
+      </w:r>
+      <w:r>
+        <w:t>della sua gestione</w:t>
+      </w:r>
+      <w:r>
+        <w:t xml:space="preserve"> e della web GUI</w:t>
+      </w:r>
+      <w:r>
+        <w:t xml:space="preserve">. </w:t>
+      </w:r>
+    </w:p>
+    <w:p>
+      <w:r>
+        <w:t>Infine, attr</w:t>
+      </w:r>
+      <w:r>
+        <w:t>averso l'interfaccia Storage,</w:t>
+      </w:r>
+      <w:r>
+        <w:t xml:space="preserve"> </w:t>
+      </w:r>
+      <w:r>
+        <w:t>la parte relativa al</w:t>
+      </w:r>
+      <w:r>
+        <w:t xml:space="preserve"> </w:t>
+      </w:r>
+      <w:r>
+        <w:t xml:space="preserve">Logic Application </w:t>
+      </w:r>
+      <w:r>
+        <w:t>accederà</w:t>
+      </w:r>
+      <w:r>
+        <w:t xml:space="preserve"> allo Storage Layer</w:t>
+      </w:r>
+      <w:r>
+        <w:t>, per recuperare, aggiornare o eliminare dati persistenti dalla base dati.</w:t>
+      </w:r>
+    </w:p>
+    <w:p/>
+    <w:p>
+      <w:pPr>
+        <w:jc w:val="center"/>
         <w:rPr>
           <w:lang w:eastAsia="en-US"/>
         </w:rPr>
       </w:pPr>
-    </w:p>
-    <w:tbl>
-      <w:tblPr>
-        <w:tblStyle w:val="Grigliatabella"/>
-        <w:tblW w:w="0" w:type="auto"/>
-        <w:tblLook w:val="04A0" w:firstRow="1" w:lastRow="0" w:firstColumn="1" w:lastColumn="0" w:noHBand="0" w:noVBand="1"/>
-      </w:tblPr>
-      <w:tblGrid>
-        <w:gridCol w:w="4811"/>
-        <w:gridCol w:w="4811"/>
-      </w:tblGrid>
-      <w:tr>
-        <w:tc>
-          <w:tcPr>
-            <w:tcW w:w="4811" w:type="dxa"/>
-          </w:tcPr>
-          <w:p>
-            <w:pPr>
-              <w:jc w:val="center"/>
-              <w:rPr>
-                <w:b/>
-                <w:lang w:eastAsia="en-US"/>
-              </w:rPr>
-            </w:pPr>
-            <w:r>
-              <w:rPr>
-                <w:b/>
-                <w:lang w:eastAsia="en-US"/>
-              </w:rPr>
-              <w:t>Nome</w:t>
-            </w:r>
-          </w:p>
-        </w:tc>
-        <w:tc>
-          <w:tcPr>
-            <w:tcW w:w="4811" w:type="dxa"/>
-          </w:tcPr>
-          <w:p>
-            <w:pPr>
-              <w:rPr>
-                <w:i/>
-                <w:lang w:eastAsia="en-US"/>
-              </w:rPr>
-            </w:pPr>
-            <w:r>
-              <w:rPr>
-                <w:i/>
-                <w:lang w:eastAsia="en-US"/>
-              </w:rPr>
-              <w:t>Storage layer</w:t>
-            </w:r>
-          </w:p>
-        </w:tc>
-      </w:tr>
-      <w:tr>
-        <w:tc>
-          <w:tcPr>
-            <w:tcW w:w="4811" w:type="dxa"/>
-          </w:tcPr>
-          <w:p>
-            <w:pPr>
-              <w:jc w:val="center"/>
-              <w:rPr>
-                <w:b/>
-                <w:lang w:eastAsia="en-US"/>
-              </w:rPr>
-            </w:pPr>
-            <w:r>
-              <w:rPr>
-                <w:b/>
-                <w:lang w:eastAsia="en-US"/>
-              </w:rPr>
-              <w:t>Descrizione</w:t>
-            </w:r>
-          </w:p>
-        </w:tc>
-        <w:tc>
-          <w:tcPr>
-            <w:tcW w:w="4811" w:type="dxa"/>
-          </w:tcPr>
-          <w:p>
-            <w:pPr>
-              <w:rPr>
-                <w:lang w:eastAsia="en-US"/>
-              </w:rPr>
-            </w:pPr>
-            <w:r>
-              <w:t>Questo livello gestisce l’archiviazione persistente dei dati.</w:t>
-            </w:r>
-          </w:p>
-        </w:tc>
-      </w:tr>
-      <w:tr>
-        <w:tc>
-          <w:tcPr>
-            <w:tcW w:w="9622" w:type="dxa"/>
-            <w:gridSpan w:val="2"/>
-          </w:tcPr>
-          <w:p>
-            <w:pPr>
-              <w:jc w:val="center"/>
-              <w:rPr>
-                <w:b/>
-                <w:lang w:eastAsia="en-US"/>
-              </w:rPr>
-            </w:pPr>
-            <w:r>
-              <w:rPr>
-                <w:b/>
-                <w:lang w:eastAsia="en-US"/>
-              </w:rPr>
-              <w:t>Moduli presenti</w:t>
-            </w:r>
-          </w:p>
-        </w:tc>
-      </w:tr>
-      <w:tr>
-        <w:tc>
-          <w:tcPr>
-            <w:tcW w:w="4811" w:type="dxa"/>
-          </w:tcPr>
-          <w:p>
-            <w:pPr>
-              <w:jc w:val="center"/>
-              <w:rPr>
-                <w:b/>
-                <w:lang w:eastAsia="en-US"/>
-              </w:rPr>
-            </w:pPr>
-            <w:r>
-              <w:rPr>
-                <w:b/>
-                <w:lang w:eastAsia="en-US"/>
-              </w:rPr>
-              <w:t>Modulo</w:t>
-            </w:r>
-          </w:p>
-        </w:tc>
-        <w:tc>
-          <w:tcPr>
-            <w:tcW w:w="4811" w:type="dxa"/>
-          </w:tcPr>
-          <w:p>
-            <w:pPr>
-              <w:jc w:val="center"/>
-              <w:rPr>
-                <w:b/>
-                <w:lang w:eastAsia="en-US"/>
-              </w:rPr>
-            </w:pPr>
-            <w:r>
-              <w:rPr>
-                <w:b/>
-                <w:lang w:eastAsia="en-US"/>
-              </w:rPr>
-              <w:t>Descrizione</w:t>
-            </w:r>
-          </w:p>
-        </w:tc>
-      </w:tr>
-      <w:tr>
-        <w:trPr>
-          <w:trHeight w:val="264"/>
-        </w:trPr>
-        <w:tc>
-          <w:tcPr>
-            <w:tcW w:w="4811" w:type="dxa"/>
-          </w:tcPr>
-          <w:p>
-            <w:pPr>
-              <w:rPr>
-                <w:i/>
-                <w:lang w:eastAsia="en-US"/>
-              </w:rPr>
-            </w:pPr>
-            <w:r>
-              <w:rPr>
-                <w:i/>
-                <w:lang w:eastAsia="en-US"/>
-              </w:rPr>
-              <w:t>Database</w:t>
-            </w:r>
-          </w:p>
-        </w:tc>
-        <w:tc>
-          <w:tcPr>
-            <w:tcW w:w="4811" w:type="dxa"/>
-          </w:tcPr>
-          <w:p>
-            <w:pPr>
-              <w:rPr>
-                <w:lang w:eastAsia="en-US"/>
-              </w:rPr>
-            </w:pPr>
-            <w:r>
-              <w:rPr>
-                <w:lang w:eastAsia="en-US"/>
-              </w:rPr>
-              <w:t>Gestisce le richieste di dati in entrata e in uscita. Si occupa del database e della sua gestione.</w:t>
-            </w:r>
-          </w:p>
-        </w:tc>
-      </w:tr>
-    </w:tbl>
-    <w:p>
-      <w:pPr>
-        <w:rPr>
-          <w:lang w:eastAsia="en-US"/>
-        </w:rPr>
-      </w:pPr>
-    </w:p>
-    <w:p>
-      <w:pPr>
-        <w:pStyle w:val="Titolo2"/>
-      </w:pPr>
-      <w:bookmarkStart w:id="18" w:name="_Toc469498119"/>
-      <w:r>
-        <w:t>Comunicazione tra package</w:t>
-      </w:r>
-      <w:bookmarkEnd w:id="18"/>
-    </w:p>
-    <w:p>
-      <w:pPr>
-        <w:rPr>
-          <w:lang w:eastAsia="en-US"/>
-        </w:rPr>
-      </w:pPr>
-    </w:p>
-    <w:p>
-      <w:r>
-        <w:t xml:space="preserve">Il seguente diagramma mostra la comunicazione tra i </w:t>
-      </w:r>
-      <w:r>
-        <w:t xml:space="preserve">vari </w:t>
-      </w:r>
-      <w:r>
-        <w:t>package che compongono i layer del sistema</w:t>
-      </w:r>
-      <w:r>
-        <w:t xml:space="preserve"> che sono stati appena descritti</w:t>
-      </w:r>
-      <w:r>
-        <w:t xml:space="preserve">. La scelta progettuale è quella di far passare ogni richiesta fatta dalle classi di interfaccia al </w:t>
-      </w:r>
-      <w:r>
-        <w:t xml:space="preserve">Logic Application </w:t>
-      </w:r>
-      <w:r>
-        <w:t>Layer</w:t>
-      </w:r>
-      <w:r>
-        <w:t xml:space="preserve">. </w:t>
-      </w:r>
-    </w:p>
-    <w:p>
-      <w:r>
-        <w:t xml:space="preserve">All’interno del </w:t>
-      </w:r>
-      <w:r>
-        <w:t xml:space="preserve">Logic Application </w:t>
-      </w:r>
-      <w:r>
-        <w:t xml:space="preserve">Layer sono presenti </w:t>
-      </w:r>
-      <w:r>
-        <w:t>i</w:t>
-      </w:r>
-      <w:r>
-        <w:t xml:space="preserve"> pacchetti che si occupano della logica applicativa del sistema</w:t>
-      </w:r>
-      <w:r>
-        <w:t xml:space="preserve"> e della sua gestione</w:t>
-      </w:r>
-      <w:r>
-        <w:t xml:space="preserve">. </w:t>
-      </w:r>
-    </w:p>
-    <w:p>
-      <w:r>
-        <w:t>Infine, attr</w:t>
-      </w:r>
-      <w:r>
-        <w:t>averso l'interfaccia Storage,</w:t>
-      </w:r>
-      <w:r>
-        <w:t xml:space="preserve"> il </w:t>
-      </w:r>
-      <w:r>
-        <w:t xml:space="preserve">Logic Application </w:t>
-      </w:r>
-      <w:r>
-        <w:t>Layer accederà</w:t>
-      </w:r>
-      <w:r>
-        <w:t xml:space="preserve"> allo Storage Layer</w:t>
-      </w:r>
-      <w:r>
-        <w:t>, per recuperare, aggiornare o eliminare dati persistenti dalla base dati.</w:t>
-      </w:r>
-    </w:p>
-    <w:p/>
-    <w:p>
-      <w:pPr>
-        <w:jc w:val="center"/>
-        <w:rPr>
-          <w:lang w:eastAsia="en-US"/>
-        </w:rPr>
-      </w:pPr>
+      <w:r>
+        <w:rPr>
+          <w:noProof/>
+        </w:rPr>
+        <mc:AlternateContent>
+          <mc:Choice Requires="wps">
+            <w:drawing>
+              <wp:anchor distT="0" distB="0" distL="114300" distR="114300" simplePos="0" relativeHeight="251659264" behindDoc="0" locked="0" layoutInCell="1" allowOverlap="1" wp14:anchorId="131F84F6" wp14:editId="16BD1F2E">
+                <wp:simplePos x="0" y="0"/>
+                <wp:positionH relativeFrom="column">
+                  <wp:posOffset>3673037</wp:posOffset>
+                </wp:positionH>
+                <wp:positionV relativeFrom="paragraph">
+                  <wp:posOffset>4901565</wp:posOffset>
+                </wp:positionV>
+                <wp:extent cx="0" cy="1257300"/>
+                <wp:effectExtent l="50800" t="50800" r="76200" b="63500"/>
+                <wp:wrapNone/>
+                <wp:docPr id="5" name="Connettore 2 5"/>
+                <wp:cNvGraphicFramePr/>
+                <a:graphic xmlns:a="http://schemas.openxmlformats.org/drawingml/2006/main">
+                  <a:graphicData uri="http://schemas.microsoft.com/office/word/2010/wordprocessingShape">
+                    <wps:wsp>
+                      <wps:cNvCnPr/>
+                      <wps:spPr>
+                        <a:xfrm>
+                          <a:off x="0" y="0"/>
+                          <a:ext cx="0" cy="1257300"/>
+                        </a:xfrm>
+                        <a:prstGeom prst="straightConnector1">
+                          <a:avLst/>
+                        </a:prstGeom>
+                        <a:ln>
+                          <a:headEnd type="triangle"/>
+                          <a:tailEnd type="triangle"/>
+                        </a:ln>
+                      </wps:spPr>
+                      <wps:style>
+                        <a:lnRef idx="1">
+                          <a:schemeClr val="accent2"/>
+                        </a:lnRef>
+                        <a:fillRef idx="0">
+                          <a:schemeClr val="accent2"/>
+                        </a:fillRef>
+                        <a:effectRef idx="0">
+                          <a:schemeClr val="accent2"/>
+                        </a:effectRef>
+                        <a:fontRef idx="minor">
+                          <a:schemeClr val="tx1"/>
+                        </a:fontRef>
+                      </wps:style>
+                      <wps:bodyPr/>
+                    </wps:wsp>
+                  </a:graphicData>
+                </a:graphic>
+              </wp:anchor>
+            </w:drawing>
+          </mc:Choice>
+          <mc:Fallback>
+            <w:pict>
+              <v:shapetype w14:anchorId="69FB437B" id="_x0000_t32" coordsize="21600,21600" o:spt="32" o:oned="t" path="m0,0l21600,21600e" filled="f">
+                <v:path arrowok="t" fillok="f" o:connecttype="none"/>
+                <o:lock v:ext="edit" shapetype="t"/>
+              </v:shapetype>
+              <v:shape id="Connettore 2 5" o:spid="_x0000_s1026" type="#_x0000_t32" style="position:absolute;margin-left:289.2pt;margin-top:385.95pt;width:0;height:99pt;z-index:251659264;visibility:visible;mso-wrap-style:square;mso-wrap-distance-left:9pt;mso-wrap-distance-top:0;mso-wrap-distance-right:9pt;mso-wrap-distance-bottom:0;mso-position-horizontal:absolute;mso-position-horizontal-relative:text;mso-position-vertical:absolute;mso-position-vertical-relative:text" o:gfxdata="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" strokecolor="#ed7d31 [3205]" strokeweight=".5pt">
+                <v:stroke startarrow="block" endarrow="block" joinstyle="miter"/>
+              </v:shape>
+            </w:pict>
+          </mc:Fallback>
+        </mc:AlternateContent>
+      </w:r>
       <w:r>
         <w:rPr>
           <w:noProof/>
         </w:rPr>
         <w:drawing>
-          <wp:inline distT="0" distB="0" distL="0" distR="0" wp14:anchorId="58013DAB" wp14:editId="4AAFEE19">
-            <wp:extent cx="4115435" cy="5248516"/>
-            <wp:effectExtent l="0" t="0" r="0" b="9525"/>
-            <wp:docPr id="1" name="Immagine 1" descr="../../../../_PROGETTO/Sottosistemi_collegati.jpg"/>
+          <wp:inline distT="0" distB="0" distL="0" distR="0" wp14:anchorId="1E7595B1" wp14:editId="1FFC6618">
+            <wp:extent cx="5781127" cy="7567909"/>
+            <wp:effectExtent l="0" t="0" r="10160" b="1905"/>
+            <wp:docPr id="4" name="Immagine 4"/>
             <wp:cNvGraphicFramePr>
               <a:graphicFrameLocks xmlns:a="http://schemas.openxmlformats.org/drawingml/2006/main" noChangeAspect="1"/>
             </wp:cNvGraphicFramePr>
@@ -5256,36 +4910,29 @@
               <a:graphicData uri="http://schemas.openxmlformats.org/drawingml/2006/picture">
                 <pic:pic xmlns:pic="http://schemas.openxmlformats.org/drawingml/2006/picture">
                   <pic:nvPicPr>
-                    <pic:cNvPr id="0" name="Picture 1" descr="../../../../_PROGETTO/Sottosistemi_collegati.jpg"/>
-                    <pic:cNvPicPr>
-                      <a:picLocks noChangeAspect="1" noChangeArrowheads="1"/>
-                    </pic:cNvPicPr>
+                    <pic:cNvPr id="1" name="Sottosistemi.jpg"/>
+                    <pic:cNvPicPr/>
                   </pic:nvPicPr>
                   <pic:blipFill>
-                    <a:blip r:embed="rId10" cstate="print">
+                    <a:blip r:embed="rId10">
                       <a:extLst>
                         <a:ext uri="{28A0092B-C50C-407E-A947-70E740481C1C}">
                           <a14:useLocalDpi xmlns:a14="http://schemas.microsoft.com/office/drawing/2010/main" val="0"/>
                         </a:ext>
                       </a:extLst>
                     </a:blip>
-                    <a:srcRect/>
                     <a:stretch>
                       <a:fillRect/>
                     </a:stretch>
                   </pic:blipFill>
-                  <pic:spPr bwMode="auto">
+                  <pic:spPr>
                     <a:xfrm>
                       <a:off x="0" y="0"/>
-                      <a:ext cx="4158185" cy="5303036"/>
+                      <a:ext cx="5781127" cy="7567909"/>
                     </a:xfrm>
                     <a:prstGeom prst="rect">
                       <a:avLst/>
                     </a:prstGeom>
-                    <a:noFill/>
-                    <a:ln>
-                      <a:noFill/>
-                    </a:ln>
                   </pic:spPr>
                 </pic:pic>
               </a:graphicData>
@@ -5298,98 +4945,98 @@
       <w:pPr>
         <w:pStyle w:val="Titolo1"/>
       </w:pPr>
-      <w:bookmarkStart w:id="19" w:name="_Toc469498120"/>
+      <w:bookmarkStart w:id="17" w:name="_Toc469498120"/>
       <w:r>
         <w:lastRenderedPageBreak/>
         <w:t>Class interfaces</w:t>
       </w:r>
+      <w:bookmarkEnd w:id="17"/>
+    </w:p>
+    <w:p>
+      <w:pPr>
+        <w:rPr>
+          <w:lang w:eastAsia="en-US"/>
+        </w:rPr>
+      </w:pPr>
+    </w:p>
+    <w:p>
+      <w:pPr>
+        <w:rPr>
+          <w:lang w:eastAsia="en-US"/>
+        </w:rPr>
+      </w:pPr>
+      <w:r>
+        <w:rPr>
+          <w:lang w:eastAsia="en-US"/>
+        </w:rPr>
+        <w:t>Ad ogni classe viene assegnato un nome</w:t>
+      </w:r>
+      <w:r>
+        <w:rPr>
+          <w:lang w:eastAsia="en-US"/>
+        </w:rPr>
+        <w:t>,</w:t>
+      </w:r>
+      <w:r>
+        <w:rPr>
+          <w:lang w:eastAsia="en-US"/>
+        </w:rPr>
+        <w:t xml:space="preserve"> significativo per il suo scopo e diverso da tutte le altre classi. </w:t>
+      </w:r>
+    </w:p>
+    <w:p>
+      <w:pPr>
+        <w:rPr>
+          <w:lang w:eastAsia="en-US"/>
+        </w:rPr>
+      </w:pPr>
+    </w:p>
+    <w:p>
+      <w:pPr>
+        <w:pStyle w:val="Titolo2"/>
+      </w:pPr>
+      <w:bookmarkStart w:id="18" w:name="_Toc469498121"/>
+      <w:r>
+        <w:t>Gestione utente</w:t>
+      </w:r>
+      <w:bookmarkEnd w:id="18"/>
+    </w:p>
+    <w:p>
+      <w:pPr>
+        <w:rPr>
+          <w:lang w:eastAsia="en-US"/>
+        </w:rPr>
+      </w:pPr>
+    </w:p>
+    <w:p>
+      <w:pPr>
+        <w:rPr>
+          <w:lang w:eastAsia="en-US"/>
+        </w:rPr>
+      </w:pPr>
+      <w:r>
+        <w:rPr>
+          <w:lang w:eastAsia="en-US"/>
+        </w:rPr>
+        <w:t>Questo modulo si occupa della gestione generale dell’utente dal momento della sua creazione passando per le relative modifiche che possono essere apportate e finendo ad un’eventuale eliminazione dell’account.</w:t>
+      </w:r>
+    </w:p>
+    <w:p>
+      <w:pPr>
+        <w:rPr>
+          <w:lang w:eastAsia="en-US"/>
+        </w:rPr>
+      </w:pPr>
+    </w:p>
+    <w:p>
+      <w:pPr>
+        <w:pStyle w:val="Titolo3"/>
+      </w:pPr>
+      <w:bookmarkStart w:id="19" w:name="_Toc469498122"/>
+      <w:r>
+        <w:t>Creazione account</w:t>
+      </w:r>
       <w:bookmarkEnd w:id="19"/>
-    </w:p>
-    <w:p>
-      <w:pPr>
-        <w:rPr>
-          <w:lang w:eastAsia="en-US"/>
-        </w:rPr>
-      </w:pPr>
-    </w:p>
-    <w:p>
-      <w:pPr>
-        <w:rPr>
-          <w:lang w:eastAsia="en-US"/>
-        </w:rPr>
-      </w:pPr>
-      <w:r>
-        <w:rPr>
-          <w:lang w:eastAsia="en-US"/>
-        </w:rPr>
-        <w:t>Ad ogni classe viene assegnato un nome</w:t>
-      </w:r>
-      <w:r>
-        <w:rPr>
-          <w:lang w:eastAsia="en-US"/>
-        </w:rPr>
-        <w:t>,</w:t>
-      </w:r>
-      <w:r>
-        <w:rPr>
-          <w:lang w:eastAsia="en-US"/>
-        </w:rPr>
-        <w:t xml:space="preserve"> significativo per il suo scopo e diverso da tutte le altre classi. </w:t>
-      </w:r>
-    </w:p>
-    <w:p>
-      <w:pPr>
-        <w:rPr>
-          <w:lang w:eastAsia="en-US"/>
-        </w:rPr>
-      </w:pPr>
-    </w:p>
-    <w:p>
-      <w:pPr>
-        <w:pStyle w:val="Titolo2"/>
-      </w:pPr>
-      <w:bookmarkStart w:id="20" w:name="_Toc469498121"/>
-      <w:r>
-        <w:t>Gestione utente</w:t>
-      </w:r>
-      <w:bookmarkEnd w:id="20"/>
-    </w:p>
-    <w:p>
-      <w:pPr>
-        <w:rPr>
-          <w:lang w:eastAsia="en-US"/>
-        </w:rPr>
-      </w:pPr>
-    </w:p>
-    <w:p>
-      <w:pPr>
-        <w:rPr>
-          <w:lang w:eastAsia="en-US"/>
-        </w:rPr>
-      </w:pPr>
-      <w:r>
-        <w:rPr>
-          <w:lang w:eastAsia="en-US"/>
-        </w:rPr>
-        <w:t>Questo modulo si occupa della gestione generale dell’utente dal momento della sua creazione passando per le relative modifiche che possono essere apportate e finendo ad un’eventuale eliminazione dell’account.</w:t>
-      </w:r>
-    </w:p>
-    <w:p>
-      <w:pPr>
-        <w:rPr>
-          <w:lang w:eastAsia="en-US"/>
-        </w:rPr>
-      </w:pPr>
-    </w:p>
-    <w:p>
-      <w:pPr>
-        <w:pStyle w:val="Titolo3"/>
-      </w:pPr>
-      <w:bookmarkStart w:id="21" w:name="_Toc469498122"/>
-      <w:r>
-        <w:t>Creazione account</w:t>
-      </w:r>
-      <w:bookmarkEnd w:id="21"/>
     </w:p>
     <w:p>
       <w:pPr>
@@ -5536,11 +5183,11 @@
       <w:pPr>
         <w:pStyle w:val="Titolo3"/>
       </w:pPr>
-      <w:bookmarkStart w:id="22" w:name="_Toc469498123"/>
+      <w:bookmarkStart w:id="20" w:name="_Toc469498123"/>
       <w:r>
         <w:t>Modifica account</w:t>
       </w:r>
-      <w:bookmarkEnd w:id="22"/>
+      <w:bookmarkEnd w:id="20"/>
     </w:p>
     <w:p>
       <w:pPr>
@@ -5687,11 +5334,11 @@
       <w:pPr>
         <w:pStyle w:val="Titolo3"/>
       </w:pPr>
-      <w:bookmarkStart w:id="23" w:name="_Toc469498124"/>
+      <w:bookmarkStart w:id="21" w:name="_Toc469498124"/>
       <w:r>
         <w:t>Eliminazione account</w:t>
       </w:r>
-      <w:bookmarkEnd w:id="23"/>
+      <w:bookmarkEnd w:id="21"/>
     </w:p>
     <w:p>
       <w:pPr>
@@ -5829,11 +5476,11 @@
       <w:pPr>
         <w:pStyle w:val="Titolo2"/>
       </w:pPr>
-      <w:bookmarkStart w:id="24" w:name="_Toc469498125"/>
+      <w:bookmarkStart w:id="22" w:name="_Toc469498125"/>
       <w:r>
         <w:t>Gestione magazzino</w:t>
       </w:r>
-      <w:bookmarkEnd w:id="24"/>
+      <w:bookmarkEnd w:id="22"/>
     </w:p>
     <w:p>
       <w:pPr>
@@ -5866,11 +5513,11 @@
       <w:pPr>
         <w:pStyle w:val="Titolo3"/>
       </w:pPr>
-      <w:bookmarkStart w:id="25" w:name="_Toc469498126"/>
+      <w:bookmarkStart w:id="23" w:name="_Toc469498126"/>
       <w:r>
         <w:t>Creazione catalogo</w:t>
       </w:r>
-      <w:bookmarkEnd w:id="25"/>
+      <w:bookmarkEnd w:id="23"/>
     </w:p>
     <w:p>
       <w:pPr>
@@ -6008,11 +5655,11 @@
       <w:pPr>
         <w:pStyle w:val="Titolo3"/>
       </w:pPr>
-      <w:bookmarkStart w:id="26" w:name="_Toc469498127"/>
+      <w:bookmarkStart w:id="24" w:name="_Toc469498127"/>
       <w:r>
         <w:t>Eliminazione catalogo</w:t>
       </w:r>
-      <w:bookmarkEnd w:id="26"/>
+      <w:bookmarkEnd w:id="24"/>
     </w:p>
     <w:p>
       <w:pPr>
@@ -6141,11 +5788,11 @@
       <w:pPr>
         <w:pStyle w:val="Titolo3"/>
       </w:pPr>
-      <w:bookmarkStart w:id="27" w:name="_Toc469498128"/>
+      <w:bookmarkStart w:id="25" w:name="_Toc469498128"/>
       <w:r>
         <w:t>Controllo quantità</w:t>
       </w:r>
-      <w:bookmarkEnd w:id="27"/>
+      <w:bookmarkEnd w:id="25"/>
     </w:p>
     <w:p>
       <w:pPr>
@@ -6258,12 +5905,12 @@
       <w:pPr>
         <w:pStyle w:val="Titolo3"/>
       </w:pPr>
-      <w:bookmarkStart w:id="28" w:name="_Toc469498129"/>
+      <w:bookmarkStart w:id="26" w:name="_Toc469498129"/>
       <w:r>
         <w:lastRenderedPageBreak/>
         <w:t>Ricerca categoria</w:t>
       </w:r>
-      <w:bookmarkEnd w:id="28"/>
+      <w:bookmarkEnd w:id="26"/>
     </w:p>
     <w:p>
       <w:pPr>
@@ -6395,11 +6042,11 @@
       <w:pPr>
         <w:pStyle w:val="Titolo2"/>
       </w:pPr>
-      <w:bookmarkStart w:id="29" w:name="_Toc469498130"/>
+      <w:bookmarkStart w:id="27" w:name="_Toc469498130"/>
       <w:r>
         <w:t>Gestione prodotti</w:t>
       </w:r>
-      <w:bookmarkEnd w:id="29"/>
+      <w:bookmarkEnd w:id="27"/>
     </w:p>
     <w:p>
       <w:pPr>
@@ -6432,11 +6079,11 @@
       <w:pPr>
         <w:pStyle w:val="Titolo3"/>
       </w:pPr>
-      <w:bookmarkStart w:id="30" w:name="_Toc469498131"/>
+      <w:bookmarkStart w:id="28" w:name="_Toc469498131"/>
       <w:r>
         <w:t>Creazione prodotto</w:t>
       </w:r>
-      <w:bookmarkEnd w:id="30"/>
+      <w:bookmarkEnd w:id="28"/>
     </w:p>
     <w:p>
       <w:pPr>
@@ -6595,11 +6242,11 @@
       <w:pPr>
         <w:pStyle w:val="Titolo3"/>
       </w:pPr>
-      <w:bookmarkStart w:id="31" w:name="_Toc469498132"/>
+      <w:bookmarkStart w:id="29" w:name="_Toc469498132"/>
       <w:r>
         <w:t>Eliminazione prodotto</w:t>
       </w:r>
-      <w:bookmarkEnd w:id="31"/>
+      <w:bookmarkEnd w:id="29"/>
     </w:p>
     <w:p>
       <w:pPr>
@@ -6740,11 +6387,11 @@
       <w:pPr>
         <w:pStyle w:val="Titolo3"/>
       </w:pPr>
-      <w:bookmarkStart w:id="32" w:name="_Toc469498133"/>
+      <w:bookmarkStart w:id="30" w:name="_Toc469498133"/>
       <w:r>
         <w:t>Carico prodotto</w:t>
       </w:r>
-      <w:bookmarkEnd w:id="32"/>
+      <w:bookmarkEnd w:id="30"/>
     </w:p>
     <w:p>
       <w:pPr>
@@ -6860,11 +6507,11 @@
       <w:pPr>
         <w:pStyle w:val="Titolo3"/>
       </w:pPr>
-      <w:bookmarkStart w:id="33" w:name="_Toc469498134"/>
+      <w:bookmarkStart w:id="31" w:name="_Toc469498134"/>
       <w:r>
         <w:t>Ricerca prodotto</w:t>
       </w:r>
-      <w:bookmarkEnd w:id="33"/>
+      <w:bookmarkEnd w:id="31"/>
     </w:p>
     <w:p>
       <w:pPr>
@@ -7008,11 +6655,11 @@
       <w:pPr>
         <w:pStyle w:val="Titolo2"/>
       </w:pPr>
-      <w:bookmarkStart w:id="34" w:name="_Toc469498135"/>
+      <w:bookmarkStart w:id="32" w:name="_Toc469498135"/>
       <w:r>
         <w:t>Gestione servizi</w:t>
       </w:r>
-      <w:bookmarkEnd w:id="34"/>
+      <w:bookmarkEnd w:id="32"/>
     </w:p>
     <w:p>
       <w:pPr>
@@ -7045,11 +6692,11 @@
       <w:pPr>
         <w:pStyle w:val="Titolo3"/>
       </w:pPr>
-      <w:bookmarkStart w:id="35" w:name="_Toc469498136"/>
+      <w:bookmarkStart w:id="33" w:name="_Toc469498136"/>
       <w:r>
         <w:t>Creazione servizio</w:t>
       </w:r>
-      <w:bookmarkEnd w:id="35"/>
+      <w:bookmarkEnd w:id="33"/>
     </w:p>
     <w:p>
       <w:pPr>
@@ -7208,11 +6855,11 @@
       <w:pPr>
         <w:pStyle w:val="Titolo3"/>
       </w:pPr>
-      <w:bookmarkStart w:id="36" w:name="_Toc469498137"/>
+      <w:bookmarkStart w:id="34" w:name="_Toc469498137"/>
       <w:r>
         <w:t>Eliminazione servizio</w:t>
       </w:r>
-      <w:bookmarkEnd w:id="36"/>
+      <w:bookmarkEnd w:id="34"/>
     </w:p>
     <w:p>
       <w:pPr>
@@ -7343,14 +6990,14 @@
       <w:pPr>
         <w:pStyle w:val="Titolo3"/>
       </w:pPr>
-      <w:bookmarkStart w:id="37" w:name="_Toc469498138"/>
+      <w:bookmarkStart w:id="35" w:name="_Toc469498138"/>
       <w:r>
         <w:t xml:space="preserve">Ricerca </w:t>
       </w:r>
       <w:r>
         <w:t>servizio</w:t>
       </w:r>
-      <w:bookmarkEnd w:id="37"/>
+      <w:bookmarkEnd w:id="35"/>
     </w:p>
     <w:p>
       <w:pPr>
@@ -7506,11 +7153,11 @@
       <w:pPr>
         <w:pStyle w:val="Titolo2"/>
       </w:pPr>
-      <w:bookmarkStart w:id="38" w:name="_Toc469498139"/>
+      <w:bookmarkStart w:id="36" w:name="_Toc469498139"/>
       <w:r>
         <w:t>Gestione vendite</w:t>
       </w:r>
-      <w:bookmarkEnd w:id="38"/>
+      <w:bookmarkEnd w:id="36"/>
     </w:p>
     <w:p>
       <w:pPr>
@@ -7543,11 +7190,11 @@
       <w:pPr>
         <w:pStyle w:val="Titolo3"/>
       </w:pPr>
-      <w:bookmarkStart w:id="39" w:name="_Toc469498140"/>
+      <w:bookmarkStart w:id="37" w:name="_Toc469498140"/>
       <w:r>
         <w:t>Carrello</w:t>
       </w:r>
-      <w:bookmarkEnd w:id="39"/>
+      <w:bookmarkEnd w:id="37"/>
     </w:p>
     <w:p>
       <w:pPr>
@@ -7666,7 +7313,7 @@
       <w:pPr>
         <w:pStyle w:val="Titolo3"/>
       </w:pPr>
-      <w:bookmarkStart w:id="40" w:name="_Toc469498141"/>
+      <w:bookmarkStart w:id="38" w:name="_Toc469498141"/>
       <w:r>
         <w:t>Storico</w:t>
       </w:r>
@@ -7676,7 +7323,7 @@
       <w:r>
         <w:t>vendite</w:t>
       </w:r>
-      <w:bookmarkEnd w:id="40"/>
+      <w:bookmarkEnd w:id="38"/>
     </w:p>
     <w:p>
       <w:pPr>
@@ -7801,11 +7448,11 @@
       <w:pPr>
         <w:pStyle w:val="Titolo2"/>
       </w:pPr>
-      <w:bookmarkStart w:id="41" w:name="_Toc469498142"/>
+      <w:bookmarkStart w:id="39" w:name="_Toc469498142"/>
       <w:r>
         <w:t>Gestione interfaccia</w:t>
       </w:r>
-      <w:bookmarkEnd w:id="41"/>
+      <w:bookmarkEnd w:id="39"/>
     </w:p>
     <w:p>
       <w:pPr>
@@ -7823,13 +7470,8 @@
       <w:r>
         <w:t xml:space="preserve">Comprendono quindi tutte le varie componenti grafiche che servono per la gestione delle operazioni </w:t>
       </w:r>
-      <w:proofErr w:type="gramStart"/>
-      <w:r>
-        <w:t>sulla web</w:t>
-      </w:r>
-      <w:proofErr w:type="gramEnd"/>
-      <w:r>
-        <w:t xml:space="preserve"> application</w:t>
+      <w:r>
+        <w:t>sulla web application</w:t>
       </w:r>
       <w:r>
         <w:t>.</w:t>
@@ -7840,11 +7482,11 @@
       <w:pPr>
         <w:pStyle w:val="Titolo1"/>
       </w:pPr>
-      <w:bookmarkStart w:id="42" w:name="_Toc469498143"/>
+      <w:bookmarkStart w:id="40" w:name="_Toc469498143"/>
       <w:r>
         <w:t>Class diagram</w:t>
       </w:r>
-      <w:bookmarkEnd w:id="42"/>
+      <w:bookmarkEnd w:id="40"/>
     </w:p>
     <w:p>
       <w:pPr>
@@ -7918,17 +7560,12 @@
       <w:pPr>
         <w:pStyle w:val="Titolo1"/>
       </w:pPr>
-      <w:bookmarkStart w:id="43" w:name="_Toc469498144"/>
+      <w:bookmarkStart w:id="41" w:name="_Toc469498144"/>
       <w:r>
         <w:lastRenderedPageBreak/>
-        <w:t>Glossar</w:t>
-      </w:r>
-      <w:bookmarkStart w:id="44" w:name="_GoBack"/>
-      <w:bookmarkEnd w:id="44"/>
-      <w:r>
-        <w:t>io</w:t>
-      </w:r>
-      <w:bookmarkEnd w:id="43"/>
+        <w:t>Glossario</w:t>
+      </w:r>
+      <w:bookmarkEnd w:id="41"/>
     </w:p>
     <w:p>
       <w:pPr>
@@ -8171,7 +7808,7 @@
         <w:rStyle w:val="Numeropagina"/>
         <w:noProof/>
       </w:rPr>
-      <w:t>10</w:t>
+      <w:t>6</w:t>
     </w:r>
     <w:r>
       <w:rPr>
@@ -9352,6 +8989,95 @@
     </w:lvl>
   </w:abstractNum>
   <w:abstractNum w:abstractNumId="12">
+    <w:nsid w:val="253C1DBE"/>
+    <w:multiLevelType w:val="multilevel"/>
+    <w:tmpl w:val="9C5CFDF8"/>
+    <w:lvl w:ilvl="0">
+      <w:start w:val="1"/>
+      <w:numFmt w:val="decimal"/>
+      <w:lvlText w:val="%1)"/>
+      <w:lvlJc w:val="left"/>
+      <w:pPr>
+        <w:ind w:left="1068" w:hanging="360"/>
+      </w:pPr>
+      <w:rPr>
+        <w:rFonts w:ascii="Times New Roman" w:hAnsi="Times New Roman" w:cs="Times New Roman" w:hint="default"/>
+      </w:rPr>
+    </w:lvl>
+    <w:lvl w:ilvl="1">
+      <w:start w:val="1"/>
+      <w:numFmt w:val="lowerLetter"/>
+      <w:lvlText w:val="%2)"/>
+      <w:lvlJc w:val="left"/>
+      <w:pPr>
+        <w:ind w:left="1428" w:hanging="360"/>
+      </w:pPr>
+    </w:lvl>
+    <w:lvl w:ilvl="2">
+      <w:start w:val="1"/>
+      <w:numFmt w:val="lowerRoman"/>
+      <w:lvlText w:val="%3)"/>
+      <w:lvlJc w:val="left"/>
+      <w:pPr>
+        <w:ind w:left="1788" w:hanging="360"/>
+      </w:pPr>
+    </w:lvl>
+    <w:lvl w:ilvl="3">
+      <w:start w:val="1"/>
+      <w:numFmt w:val="decimal"/>
+      <w:lvlText w:val="(%4)"/>
+      <w:lvlJc w:val="left"/>
+      <w:pPr>
+        <w:ind w:left="2148" w:hanging="360"/>
+      </w:pPr>
+    </w:lvl>
+    <w:lvl w:ilvl="4">
+      <w:start w:val="1"/>
+      <w:numFmt w:val="lowerLetter"/>
+      <w:lvlText w:val="(%5)"/>
+      <w:lvlJc w:val="left"/>
+      <w:pPr>
+        <w:ind w:left="2508" w:hanging="360"/>
+      </w:pPr>
+    </w:lvl>
+    <w:lvl w:ilvl="5">
+      <w:start w:val="1"/>
+      <w:numFmt w:val="lowerRoman"/>
+      <w:lvlText w:val="(%6)"/>
+      <w:lvlJc w:val="left"/>
+      <w:pPr>
+        <w:ind w:left="2868" w:hanging="360"/>
+      </w:pPr>
+    </w:lvl>
+    <w:lvl w:ilvl="6">
+      <w:start w:val="1"/>
+      <w:numFmt w:val="decimal"/>
+      <w:lvlText w:val="%7."/>
+      <w:lvlJc w:val="left"/>
+      <w:pPr>
+        <w:ind w:left="3228" w:hanging="360"/>
+      </w:pPr>
+    </w:lvl>
+    <w:lvl w:ilvl="7">
+      <w:start w:val="1"/>
+      <w:numFmt w:val="lowerLetter"/>
+      <w:lvlText w:val="%8."/>
+      <w:lvlJc w:val="left"/>
+      <w:pPr>
+        <w:ind w:left="3588" w:hanging="360"/>
+      </w:pPr>
+    </w:lvl>
+    <w:lvl w:ilvl="8">
+      <w:start w:val="1"/>
+      <w:numFmt w:val="lowerRoman"/>
+      <w:lvlText w:val="%9."/>
+      <w:lvlJc w:val="left"/>
+      <w:pPr>
+        <w:ind w:left="3948" w:hanging="360"/>
+      </w:pPr>
+    </w:lvl>
+  </w:abstractNum>
+  <w:abstractNum w:abstractNumId="13">
     <w:nsid w:val="29752991"/>
     <w:multiLevelType w:val="multilevel"/>
     <w:tmpl w:val="0410001F"/>
@@ -9437,7 +9163,7 @@
       </w:pPr>
     </w:lvl>
   </w:abstractNum>
-  <w:abstractNum w:abstractNumId="13">
+  <w:abstractNum w:abstractNumId="14">
     <w:nsid w:val="2A000ADF"/>
     <w:multiLevelType w:val="hybridMultilevel"/>
     <w:tmpl w:val="92F67850"/>
@@ -9550,7 +9276,7 @@
       </w:rPr>
     </w:lvl>
   </w:abstractNum>
-  <w:abstractNum w:abstractNumId="14">
+  <w:abstractNum w:abstractNumId="15">
     <w:nsid w:val="2C7B30EC"/>
     <w:multiLevelType w:val="multilevel"/>
     <w:tmpl w:val="0410001F"/>
@@ -9636,7 +9362,7 @@
       </w:pPr>
     </w:lvl>
   </w:abstractNum>
-  <w:abstractNum w:abstractNumId="15">
+  <w:abstractNum w:abstractNumId="16">
     <w:nsid w:val="2D10034B"/>
     <w:multiLevelType w:val="hybridMultilevel"/>
     <w:tmpl w:val="1DEE7596"/>
@@ -9749,7 +9475,7 @@
       </w:rPr>
     </w:lvl>
   </w:abstractNum>
-  <w:abstractNum w:abstractNumId="16">
+  <w:abstractNum w:abstractNumId="17">
     <w:nsid w:val="2FDD61B5"/>
     <w:multiLevelType w:val="hybridMultilevel"/>
     <w:tmpl w:val="3ADA14DA"/>
@@ -9835,7 +9561,7 @@
       </w:pPr>
     </w:lvl>
   </w:abstractNum>
-  <w:abstractNum w:abstractNumId="17">
+  <w:abstractNum w:abstractNumId="18">
     <w:nsid w:val="31DA25D2"/>
     <w:multiLevelType w:val="hybridMultilevel"/>
     <w:tmpl w:val="D8B2E826"/>
@@ -9924,7 +9650,7 @@
       </w:pPr>
     </w:lvl>
   </w:abstractNum>
-  <w:abstractNum w:abstractNumId="18">
+  <w:abstractNum w:abstractNumId="19">
     <w:nsid w:val="329E073D"/>
     <w:multiLevelType w:val="hybridMultilevel"/>
     <w:tmpl w:val="990E2832"/>
@@ -10010,7 +9736,7 @@
       </w:pPr>
     </w:lvl>
   </w:abstractNum>
-  <w:abstractNum w:abstractNumId="19">
+  <w:abstractNum w:abstractNumId="20">
     <w:nsid w:val="370F03A8"/>
     <w:multiLevelType w:val="hybridMultilevel"/>
     <w:tmpl w:val="E0164126"/>
@@ -10123,7 +9849,7 @@
       </w:rPr>
     </w:lvl>
   </w:abstractNum>
-  <w:abstractNum w:abstractNumId="20">
+  <w:abstractNum w:abstractNumId="21">
     <w:nsid w:val="39D56762"/>
     <w:multiLevelType w:val="hybridMultilevel"/>
     <w:tmpl w:val="CA1ABD4C"/>
@@ -10236,7 +9962,7 @@
       </w:rPr>
     </w:lvl>
   </w:abstractNum>
-  <w:abstractNum w:abstractNumId="21">
+  <w:abstractNum w:abstractNumId="22">
     <w:nsid w:val="3AE17D92"/>
     <w:multiLevelType w:val="hybridMultilevel"/>
     <w:tmpl w:val="4440C694"/>
@@ -10349,7 +10075,7 @@
       </w:rPr>
     </w:lvl>
   </w:abstractNum>
-  <w:abstractNum w:abstractNumId="22">
+  <w:abstractNum w:abstractNumId="23">
     <w:nsid w:val="3C6A744E"/>
     <w:multiLevelType w:val="hybridMultilevel"/>
     <w:tmpl w:val="516AA972"/>
@@ -10462,7 +10188,7 @@
       </w:rPr>
     </w:lvl>
   </w:abstractNum>
-  <w:abstractNum w:abstractNumId="23">
+  <w:abstractNum w:abstractNumId="24">
     <w:nsid w:val="3CBC27D9"/>
     <w:multiLevelType w:val="hybridMultilevel"/>
     <w:tmpl w:val="E7C40628"/>
@@ -10548,7 +10274,7 @@
       </w:pPr>
     </w:lvl>
   </w:abstractNum>
-  <w:abstractNum w:abstractNumId="24">
+  <w:abstractNum w:abstractNumId="25">
     <w:nsid w:val="3D330F9D"/>
     <w:multiLevelType w:val="hybridMultilevel"/>
     <w:tmpl w:val="700A9920"/>
@@ -10664,7 +10390,7 @@
       </w:rPr>
     </w:lvl>
   </w:abstractNum>
-  <w:abstractNum w:abstractNumId="25">
+  <w:abstractNum w:abstractNumId="26">
     <w:nsid w:val="42D47BFF"/>
     <w:multiLevelType w:val="hybridMultilevel"/>
     <w:tmpl w:val="788C1A68"/>
@@ -10750,7 +10476,7 @@
       </w:pPr>
     </w:lvl>
   </w:abstractNum>
-  <w:abstractNum w:abstractNumId="26">
+  <w:abstractNum w:abstractNumId="27">
     <w:nsid w:val="444551CA"/>
     <w:multiLevelType w:val="hybridMultilevel"/>
     <w:tmpl w:val="109A33E0"/>
@@ -10836,7 +10562,7 @@
       </w:pPr>
     </w:lvl>
   </w:abstractNum>
-  <w:abstractNum w:abstractNumId="27">
+  <w:abstractNum w:abstractNumId="28">
     <w:nsid w:val="502443B1"/>
     <w:multiLevelType w:val="hybridMultilevel"/>
     <w:tmpl w:val="40268300"/>
@@ -10922,7 +10648,7 @@
       </w:pPr>
     </w:lvl>
   </w:abstractNum>
-  <w:abstractNum w:abstractNumId="28">
+  <w:abstractNum w:abstractNumId="29">
     <w:nsid w:val="51771B8F"/>
     <w:multiLevelType w:val="hybridMultilevel"/>
     <w:tmpl w:val="B2DAEB56"/>
@@ -11011,7 +10737,7 @@
       </w:pPr>
     </w:lvl>
   </w:abstractNum>
-  <w:abstractNum w:abstractNumId="29">
+  <w:abstractNum w:abstractNumId="30">
     <w:nsid w:val="541F7125"/>
     <w:multiLevelType w:val="hybridMultilevel"/>
     <w:tmpl w:val="B67C3BB4"/>
@@ -11097,7 +10823,7 @@
       </w:pPr>
     </w:lvl>
   </w:abstractNum>
-  <w:abstractNum w:abstractNumId="30">
+  <w:abstractNum w:abstractNumId="31">
     <w:nsid w:val="54ED6190"/>
     <w:multiLevelType w:val="hybridMultilevel"/>
     <w:tmpl w:val="46B891E0"/>
@@ -11183,7 +10909,7 @@
       </w:pPr>
     </w:lvl>
   </w:abstractNum>
-  <w:abstractNum w:abstractNumId="31">
+  <w:abstractNum w:abstractNumId="32">
     <w:nsid w:val="569E219D"/>
     <w:multiLevelType w:val="hybridMultilevel"/>
     <w:tmpl w:val="D8B2E826"/>
@@ -11272,7 +10998,7 @@
       </w:pPr>
     </w:lvl>
   </w:abstractNum>
-  <w:abstractNum w:abstractNumId="32">
+  <w:abstractNum w:abstractNumId="33">
     <w:nsid w:val="56CA5582"/>
     <w:multiLevelType w:val="hybridMultilevel"/>
     <w:tmpl w:val="9ED02CE8"/>
@@ -11385,7 +11111,7 @@
       </w:rPr>
     </w:lvl>
   </w:abstractNum>
-  <w:abstractNum w:abstractNumId="33">
+  <w:abstractNum w:abstractNumId="34">
     <w:nsid w:val="56CF0430"/>
     <w:multiLevelType w:val="multilevel"/>
     <w:tmpl w:val="0410001F"/>
@@ -11471,7 +11197,7 @@
       </w:pPr>
     </w:lvl>
   </w:abstractNum>
-  <w:abstractNum w:abstractNumId="34">
+  <w:abstractNum w:abstractNumId="35">
     <w:nsid w:val="60B72775"/>
     <w:multiLevelType w:val="hybridMultilevel"/>
     <w:tmpl w:val="C454826E"/>
@@ -11557,7 +11283,7 @@
       </w:pPr>
     </w:lvl>
   </w:abstractNum>
-  <w:abstractNum w:abstractNumId="35">
+  <w:abstractNum w:abstractNumId="36">
     <w:nsid w:val="66383CB1"/>
     <w:multiLevelType w:val="multilevel"/>
     <w:tmpl w:val="0410001F"/>
@@ -11643,7 +11369,7 @@
       </w:pPr>
     </w:lvl>
   </w:abstractNum>
-  <w:abstractNum w:abstractNumId="36">
+  <w:abstractNum w:abstractNumId="37">
     <w:nsid w:val="66897400"/>
     <w:multiLevelType w:val="hybridMultilevel"/>
     <w:tmpl w:val="CE261F50"/>
@@ -11729,7 +11455,7 @@
       </w:pPr>
     </w:lvl>
   </w:abstractNum>
-  <w:abstractNum w:abstractNumId="37">
+  <w:abstractNum w:abstractNumId="38">
     <w:nsid w:val="686D6CF7"/>
     <w:multiLevelType w:val="hybridMultilevel"/>
     <w:tmpl w:val="085C2A44"/>
@@ -11842,7 +11568,7 @@
       </w:rPr>
     </w:lvl>
   </w:abstractNum>
-  <w:abstractNum w:abstractNumId="38">
+  <w:abstractNum w:abstractNumId="39">
     <w:nsid w:val="6A1A386C"/>
     <w:multiLevelType w:val="hybridMultilevel"/>
     <w:tmpl w:val="D8B2E826"/>
@@ -11931,7 +11657,7 @@
       </w:pPr>
     </w:lvl>
   </w:abstractNum>
-  <w:abstractNum w:abstractNumId="39">
+  <w:abstractNum w:abstractNumId="40">
     <w:nsid w:val="6EFB4FFF"/>
     <w:multiLevelType w:val="hybridMultilevel"/>
     <w:tmpl w:val="D8B2E826"/>
@@ -12020,7 +11746,7 @@
       </w:pPr>
     </w:lvl>
   </w:abstractNum>
-  <w:abstractNum w:abstractNumId="40">
+  <w:abstractNum w:abstractNumId="41">
     <w:nsid w:val="7115086A"/>
     <w:multiLevelType w:val="hybridMultilevel"/>
     <w:tmpl w:val="8E0AAD6E"/>
@@ -12106,7 +11832,7 @@
       </w:pPr>
     </w:lvl>
   </w:abstractNum>
-  <w:abstractNum w:abstractNumId="41">
+  <w:abstractNum w:abstractNumId="42">
     <w:nsid w:val="71EF3392"/>
     <w:multiLevelType w:val="hybridMultilevel"/>
     <w:tmpl w:val="6F3A5C44"/>
@@ -12222,7 +11948,7 @@
       </w:rPr>
     </w:lvl>
   </w:abstractNum>
-  <w:abstractNum w:abstractNumId="42">
+  <w:abstractNum w:abstractNumId="43">
     <w:nsid w:val="74326BF8"/>
     <w:multiLevelType w:val="hybridMultilevel"/>
     <w:tmpl w:val="B67C3BB4"/>
@@ -12308,7 +12034,7 @@
       </w:pPr>
     </w:lvl>
   </w:abstractNum>
-  <w:abstractNum w:abstractNumId="43">
+  <w:abstractNum w:abstractNumId="44">
     <w:nsid w:val="7AEC7B20"/>
     <w:multiLevelType w:val="hybridMultilevel"/>
     <w:tmpl w:val="9998DA84"/>
@@ -12424,7 +12150,7 @@
       </w:rPr>
     </w:lvl>
   </w:abstractNum>
-  <w:abstractNum w:abstractNumId="44">
+  <w:abstractNum w:abstractNumId="45">
     <w:nsid w:val="7C493F86"/>
     <w:multiLevelType w:val="hybridMultilevel"/>
     <w:tmpl w:val="8320042E"/>
@@ -12510,7 +12236,7 @@
       </w:pPr>
     </w:lvl>
   </w:abstractNum>
-  <w:abstractNum w:abstractNumId="45">
+  <w:abstractNum w:abstractNumId="46">
     <w:nsid w:val="7F3D2963"/>
     <w:multiLevelType w:val="multilevel"/>
     <w:tmpl w:val="0410001F"/>
@@ -12597,70 +12323,70 @@
     </w:lvl>
   </w:abstractNum>
   <w:num w:numId="1">
-    <w:abstractNumId w:val="21"/>
+    <w:abstractNumId w:val="22"/>
   </w:num>
   <w:num w:numId="2">
-    <w:abstractNumId w:val="17"/>
+    <w:abstractNumId w:val="18"/>
   </w:num>
   <w:num w:numId="3">
-    <w:abstractNumId w:val="31"/>
+    <w:abstractNumId w:val="32"/>
   </w:num>
   <w:num w:numId="4">
-    <w:abstractNumId w:val="39"/>
+    <w:abstractNumId w:val="40"/>
   </w:num>
   <w:num w:numId="5">
-    <w:abstractNumId w:val="38"/>
+    <w:abstractNumId w:val="39"/>
   </w:num>
   <w:num w:numId="6">
     <w:abstractNumId w:val="6"/>
   </w:num>
   <w:num w:numId="7">
-    <w:abstractNumId w:val="23"/>
+    <w:abstractNumId w:val="24"/>
   </w:num>
   <w:num w:numId="8">
+    <w:abstractNumId w:val="29"/>
+  </w:num>
+  <w:num w:numId="9">
+    <w:abstractNumId w:val="26"/>
+  </w:num>
+  <w:num w:numId="10">
+    <w:abstractNumId w:val="45"/>
+  </w:num>
+  <w:num w:numId="11">
+    <w:abstractNumId w:val="31"/>
+  </w:num>
+  <w:num w:numId="12">
     <w:abstractNumId w:val="28"/>
   </w:num>
-  <w:num w:numId="9">
-    <w:abstractNumId w:val="25"/>
-  </w:num>
-  <w:num w:numId="10">
-    <w:abstractNumId w:val="44"/>
-  </w:num>
-  <w:num w:numId="11">
+  <w:num w:numId="13">
     <w:abstractNumId w:val="30"/>
   </w:num>
-  <w:num w:numId="12">
-    <w:abstractNumId w:val="27"/>
-  </w:num>
-  <w:num w:numId="13">
-    <w:abstractNumId w:val="29"/>
-  </w:num>
   <w:num w:numId="14">
-    <w:abstractNumId w:val="42"/>
+    <w:abstractNumId w:val="43"/>
   </w:num>
   <w:num w:numId="15">
-    <w:abstractNumId w:val="12"/>
+    <w:abstractNumId w:val="13"/>
   </w:num>
   <w:num w:numId="16">
-    <w:abstractNumId w:val="33"/>
+    <w:abstractNumId w:val="34"/>
   </w:num>
   <w:num w:numId="17">
-    <w:abstractNumId w:val="45"/>
+    <w:abstractNumId w:val="46"/>
   </w:num>
   <w:num w:numId="18">
+    <w:abstractNumId w:val="36"/>
+  </w:num>
+  <w:num w:numId="19">
+    <w:abstractNumId w:val="19"/>
+  </w:num>
+  <w:num w:numId="20">
     <w:abstractNumId w:val="35"/>
   </w:num>
-  <w:num w:numId="19">
-    <w:abstractNumId w:val="18"/>
-  </w:num>
-  <w:num w:numId="20">
-    <w:abstractNumId w:val="34"/>
-  </w:num>
   <w:num w:numId="21">
-    <w:abstractNumId w:val="16"/>
+    <w:abstractNumId w:val="17"/>
   </w:num>
   <w:num w:numId="22">
-    <w:abstractNumId w:val="14"/>
+    <w:abstractNumId w:val="15"/>
   </w:num>
   <w:num w:numId="23">
     <w:abstractNumId w:val="5"/>
@@ -12675,64 +12401,67 @@
     <w:abstractNumId w:val="10"/>
   </w:num>
   <w:num w:numId="27">
-    <w:abstractNumId w:val="26"/>
+    <w:abstractNumId w:val="27"/>
   </w:num>
   <w:num w:numId="28">
     <w:abstractNumId w:val="0"/>
   </w:num>
   <w:num w:numId="29">
-    <w:abstractNumId w:val="36"/>
+    <w:abstractNumId w:val="37"/>
   </w:num>
   <w:num w:numId="30">
     <w:abstractNumId w:val="11"/>
   </w:num>
   <w:num w:numId="31">
-    <w:abstractNumId w:val="40"/>
+    <w:abstractNumId w:val="41"/>
   </w:num>
   <w:num w:numId="32">
-    <w:abstractNumId w:val="20"/>
+    <w:abstractNumId w:val="21"/>
   </w:num>
   <w:num w:numId="33">
-    <w:abstractNumId w:val="15"/>
+    <w:abstractNumId w:val="16"/>
   </w:num>
   <w:num w:numId="34">
     <w:abstractNumId w:val="3"/>
   </w:num>
   <w:num w:numId="35">
-    <w:abstractNumId w:val="19"/>
+    <w:abstractNumId w:val="20"/>
   </w:num>
   <w:num w:numId="36">
-    <w:abstractNumId w:val="32"/>
+    <w:abstractNumId w:val="33"/>
   </w:num>
   <w:num w:numId="37">
     <w:abstractNumId w:val="9"/>
   </w:num>
   <w:num w:numId="38">
-    <w:abstractNumId w:val="22"/>
+    <w:abstractNumId w:val="23"/>
   </w:num>
   <w:num w:numId="39">
     <w:abstractNumId w:val="4"/>
   </w:num>
   <w:num w:numId="40">
-    <w:abstractNumId w:val="37"/>
+    <w:abstractNumId w:val="38"/>
   </w:num>
   <w:num w:numId="41">
-    <w:abstractNumId w:val="13"/>
+    <w:abstractNumId w:val="14"/>
   </w:num>
   <w:num w:numId="42">
     <w:abstractNumId w:val="7"/>
   </w:num>
   <w:num w:numId="43">
-    <w:abstractNumId w:val="43"/>
+    <w:abstractNumId w:val="44"/>
   </w:num>
   <w:num w:numId="44">
-    <w:abstractNumId w:val="24"/>
+    <w:abstractNumId w:val="25"/>
   </w:num>
   <w:num w:numId="45">
-    <w:abstractNumId w:val="41"/>
+    <w:abstractNumId w:val="42"/>
   </w:num>
   <w:num w:numId="46">
     <w:abstractNumId w:val="1"/>
+  </w:num>
+  <w:num w:numId="47">
+    <w:abstractNumId w:val="12"/>
   </w:num>
 </w:numbering>
 </file>
@@ -13974,7 +13703,7 @@
 </file>
 
 <file path=customXml/itemProps1.xml><?xml version="1.0" encoding="utf-8"?>
-<ds:datastoreItem xmlns:ds="http://schemas.openxmlformats.org/officeDocument/2006/customXml" ds:itemID="{3C5AD9F8-C2B5-464F-A794-900ECD7B3C98}">
+<ds:datastoreItem xmlns:ds="http://schemas.openxmlformats.org/officeDocument/2006/customXml" ds:itemID="{BBBBF2CB-CD49-E64D-BE0B-1AE2D2AE15E3}">
   <ds:schemaRefs>
     <ds:schemaRef ds:uri="http://schemas.openxmlformats.org/officeDocument/2006/bibliography"/>
   </ds:schemaRefs>

</xml_diff>